<commit_message>
Update section 4 report 3
</commit_message>
<xml_diff>
--- a/Common/Reports/Report 3.docx
+++ b/Common/Reports/Report 3.docx
@@ -8651,19 +8651,7 @@
               <w:rPr>
                 <w:b/>
               </w:rPr>
-              <w:t>Use Case-</w:t>
-            </w:r>
-            <w:r>
-              <w:rPr>
-                <w:b/>
-              </w:rPr>
-              <w:t>5</w:t>
-            </w:r>
-            <w:r>
-              <w:rPr>
-                <w:b/>
-              </w:rPr>
-              <w:t xml:space="preserve"> specification</w:t>
+              <w:t>Use Case-5 specification</w:t>
             </w:r>
           </w:p>
         </w:tc>
@@ -8999,15 +8987,7 @@
               </w:rPr>
             </w:pPr>
             <w:r>
-              <w:t xml:space="preserve">New car park </w:t>
-            </w:r>
-            <w:proofErr w:type="gramStart"/>
-            <w:r>
-              <w:t>is added</w:t>
-            </w:r>
-            <w:proofErr w:type="gramEnd"/>
-            <w:r>
-              <w:t xml:space="preserve"> and save to server</w:t>
+              <w:t>New car park is added and save to server</w:t>
             </w:r>
             <w:r>
               <w:t>.</w:t>
@@ -9576,19 +9556,7 @@
               <w:rPr>
                 <w:b/>
               </w:rPr>
-              <w:t>Use Case-</w:t>
-            </w:r>
-            <w:r>
-              <w:rPr>
-                <w:b/>
-              </w:rPr>
-              <w:t>6</w:t>
-            </w:r>
-            <w:r>
-              <w:rPr>
-                <w:b/>
-              </w:rPr>
-              <w:t xml:space="preserve"> specification</w:t>
+              <w:t>Use Case-6 specification</w:t>
             </w:r>
           </w:p>
         </w:tc>
@@ -9886,10 +9854,7 @@
               </w:rPr>
             </w:pPr>
             <w:r>
-              <w:t xml:space="preserve">This use case allow user </w:t>
-            </w:r>
-            <w:r>
-              <w:t>view number of empty slot in each car park</w:t>
+              <w:t>This use case allow user view number of empty slot in each car park</w:t>
             </w:r>
           </w:p>
           <w:p>
@@ -10377,19 +10342,7 @@
               <w:rPr>
                 <w:b/>
               </w:rPr>
-              <w:t>Use Case-</w:t>
-            </w:r>
-            <w:r>
-              <w:rPr>
-                <w:b/>
-              </w:rPr>
-              <w:t>7</w:t>
-            </w:r>
-            <w:r>
-              <w:rPr>
-                <w:b/>
-              </w:rPr>
-              <w:t xml:space="preserve"> specification</w:t>
+              <w:t>Use Case-7 specification</w:t>
             </w:r>
           </w:p>
         </w:tc>
@@ -11222,11 +11175,7 @@
               </w:rPr>
             </w:pPr>
             <w:r>
-              <w:t xml:space="preserve">Transaction fail by </w:t>
-            </w:r>
-            <w:proofErr w:type="gramStart"/>
-            <w:r>
-              <w:t>3</w:t>
+              <w:t>Transaction fail by 3</w:t>
             </w:r>
             <w:r>
               <w:rPr>
@@ -11234,7 +11183,6 @@
               </w:rPr>
               <w:t>rd</w:t>
             </w:r>
-            <w:proofErr w:type="gramEnd"/>
             <w:r>
               <w:t xml:space="preserve"> party</w:t>
             </w:r>
@@ -11317,19 +11265,7 @@
               <w:rPr>
                 <w:b/>
               </w:rPr>
-              <w:t>Use Case-</w:t>
-            </w:r>
-            <w:r>
-              <w:rPr>
-                <w:b/>
-              </w:rPr>
-              <w:t>8</w:t>
-            </w:r>
-            <w:r>
-              <w:rPr>
-                <w:b/>
-              </w:rPr>
-              <w:t xml:space="preserve"> specification</w:t>
+              <w:t>Use Case-8 specification</w:t>
             </w:r>
           </w:p>
         </w:tc>
@@ -12532,23 +12468,437 @@
       <w:r>
         <w:t>The speed of server can scale base on the budget easily.</w:t>
       </w:r>
-      <w:bookmarkStart w:id="6" w:name="_GoBack"/>
-      <w:bookmarkEnd w:id="6"/>
     </w:p>
     <w:p>
       <w:pPr>
         <w:pStyle w:val="Heading2"/>
       </w:pPr>
       <w:r>
+        <w:lastRenderedPageBreak/>
         <w:t>Conceptual Diagram</w:t>
       </w:r>
+    </w:p>
+    <w:p>
+      <w:pPr>
+        <w:keepNext/>
+        <w:jc w:val="center"/>
+      </w:pPr>
+      <w:r>
+        <w:rPr>
+          <w:noProof/>
+        </w:rPr>
+        <w:drawing>
+          <wp:inline distT="0" distB="0" distL="0" distR="0">
+            <wp:extent cx="5419725" cy="2581275"/>
+            <wp:effectExtent l="0" t="0" r="9525" b="9525"/>
+            <wp:docPr id="2" name="Picture 2" descr="E:\Downloads\Entity.png"/>
+            <wp:cNvGraphicFramePr>
+              <a:graphicFrameLocks xmlns:a="http://schemas.openxmlformats.org/drawingml/2006/main" noChangeAspect="1"/>
+            </wp:cNvGraphicFramePr>
+            <a:graphic xmlns:a="http://schemas.openxmlformats.org/drawingml/2006/main">
+              <a:graphicData uri="http://schemas.openxmlformats.org/drawingml/2006/picture">
+                <pic:pic xmlns:pic="http://schemas.openxmlformats.org/drawingml/2006/picture">
+                  <pic:nvPicPr>
+                    <pic:cNvPr id="0" name="Picture 1" descr="E:\Downloads\Entity.png"/>
+                    <pic:cNvPicPr>
+                      <a:picLocks noChangeAspect="1" noChangeArrowheads="1"/>
+                    </pic:cNvPicPr>
+                  </pic:nvPicPr>
+                  <pic:blipFill>
+                    <a:blip r:embed="rId18">
+                      <a:extLst>
+                        <a:ext uri="{28A0092B-C50C-407E-A947-70E740481C1C}">
+                          <a14:useLocalDpi xmlns:a14="http://schemas.microsoft.com/office/drawing/2010/main" val="0"/>
+                        </a:ext>
+                      </a:extLst>
+                    </a:blip>
+                    <a:srcRect/>
+                    <a:stretch>
+                      <a:fillRect/>
+                    </a:stretch>
+                  </pic:blipFill>
+                  <pic:spPr bwMode="auto">
+                    <a:xfrm>
+                      <a:off x="0" y="0"/>
+                      <a:ext cx="5419725" cy="2581275"/>
+                    </a:xfrm>
+                    <a:prstGeom prst="rect">
+                      <a:avLst/>
+                    </a:prstGeom>
+                    <a:noFill/>
+                    <a:ln>
+                      <a:noFill/>
+                    </a:ln>
+                  </pic:spPr>
+                </pic:pic>
+              </a:graphicData>
+            </a:graphic>
+          </wp:inline>
+        </w:drawing>
+      </w:r>
+    </w:p>
+    <w:p>
+      <w:pPr>
+        <w:pStyle w:val="Caption"/>
+        <w:jc w:val="center"/>
+        <w:rPr>
+          <w:b/>
+          <w:i w:val="0"/>
+          <w:sz w:val="24"/>
+          <w:szCs w:val="24"/>
+        </w:rPr>
+      </w:pPr>
+      <w:r>
+        <w:rPr>
+          <w:b/>
+          <w:i w:val="0"/>
+          <w:sz w:val="24"/>
+          <w:szCs w:val="24"/>
+        </w:rPr>
+        <w:t xml:space="preserve">Figure </w:t>
+      </w:r>
+      <w:r>
+        <w:rPr>
+          <w:b/>
+          <w:i w:val="0"/>
+          <w:sz w:val="24"/>
+          <w:szCs w:val="24"/>
+        </w:rPr>
+        <w:fldChar w:fldCharType="begin"/>
+      </w:r>
+      <w:r>
+        <w:rPr>
+          <w:b/>
+          <w:i w:val="0"/>
+          <w:sz w:val="24"/>
+          <w:szCs w:val="24"/>
+        </w:rPr>
+        <w:instrText xml:space="preserve"> SEQ Figure \* ARABIC </w:instrText>
+      </w:r>
+      <w:r>
+        <w:rPr>
+          <w:b/>
+          <w:i w:val="0"/>
+          <w:sz w:val="24"/>
+          <w:szCs w:val="24"/>
+        </w:rPr>
+        <w:fldChar w:fldCharType="separate"/>
+      </w:r>
+      <w:r>
+        <w:rPr>
+          <w:b/>
+          <w:i w:val="0"/>
+          <w:noProof/>
+          <w:sz w:val="24"/>
+          <w:szCs w:val="24"/>
+        </w:rPr>
+        <w:t>3</w:t>
+      </w:r>
+      <w:r>
+        <w:rPr>
+          <w:b/>
+          <w:i w:val="0"/>
+          <w:sz w:val="24"/>
+          <w:szCs w:val="24"/>
+        </w:rPr>
+        <w:fldChar w:fldCharType="end"/>
+      </w:r>
+      <w:r>
+        <w:rPr>
+          <w:b/>
+          <w:i w:val="0"/>
+          <w:sz w:val="24"/>
+          <w:szCs w:val="24"/>
+        </w:rPr>
+        <w:t xml:space="preserve">: </w:t>
+      </w:r>
+      <w:r>
+        <w:rPr>
+          <w:b/>
+          <w:i w:val="0"/>
+          <w:sz w:val="24"/>
+          <w:szCs w:val="24"/>
+        </w:rPr>
+        <w:t>Conceptual</w:t>
+      </w:r>
+      <w:r>
+        <w:rPr>
+          <w:b/>
+          <w:i w:val="0"/>
+          <w:sz w:val="24"/>
+          <w:szCs w:val="24"/>
+        </w:rPr>
+        <w:t xml:space="preserve"> Diagram</w:t>
+      </w:r>
+    </w:p>
+    <w:p/>
+    <w:p>
+      <w:pPr>
+        <w:rPr>
+          <w:b/>
+        </w:rPr>
+      </w:pPr>
+      <w:r>
+        <w:rPr>
+          <w:b/>
+        </w:rPr>
+        <w:t>Data Dictionary</w:t>
+      </w:r>
+    </w:p>
+    <w:tbl>
+      <w:tblPr>
+        <w:tblStyle w:val="TableGrid"/>
+        <w:tblW w:w="0" w:type="auto"/>
+        <w:tblLook w:val="04A0" w:firstRow="1" w:lastRow="0" w:firstColumn="1" w:lastColumn="0" w:noHBand="0" w:noVBand="1"/>
+      </w:tblPr>
+      <w:tblGrid>
+        <w:gridCol w:w="2972"/>
+        <w:gridCol w:w="6198"/>
+      </w:tblGrid>
+      <w:tr>
+        <w:tc>
+          <w:tcPr>
+            <w:tcW w:w="9170" w:type="dxa"/>
+            <w:gridSpan w:val="2"/>
+            <w:vAlign w:val="center"/>
+          </w:tcPr>
+          <w:p>
+            <w:pPr>
+              <w:jc w:val="center"/>
+              <w:rPr>
+                <w:b/>
+              </w:rPr>
+            </w:pPr>
+            <w:r>
+              <w:rPr>
+                <w:b/>
+              </w:rPr>
+              <w:t>Entity Data dictionary: describe content of all entities</w:t>
+            </w:r>
+          </w:p>
+        </w:tc>
+      </w:tr>
+      <w:tr>
+        <w:tc>
+          <w:tcPr>
+            <w:tcW w:w="2972" w:type="dxa"/>
+          </w:tcPr>
+          <w:p>
+            <w:pPr>
+              <w:jc w:val="center"/>
+              <w:rPr>
+                <w:b/>
+              </w:rPr>
+            </w:pPr>
+            <w:r>
+              <w:rPr>
+                <w:b/>
+              </w:rPr>
+              <w:t>Entity Name</w:t>
+            </w:r>
+          </w:p>
+        </w:tc>
+        <w:tc>
+          <w:tcPr>
+            <w:tcW w:w="6198" w:type="dxa"/>
+          </w:tcPr>
+          <w:p>
+            <w:pPr>
+              <w:jc w:val="center"/>
+              <w:rPr>
+                <w:b/>
+              </w:rPr>
+            </w:pPr>
+            <w:r>
+              <w:rPr>
+                <w:b/>
+              </w:rPr>
+              <w:t>Description</w:t>
+            </w:r>
+          </w:p>
+        </w:tc>
+      </w:tr>
+      <w:tr>
+        <w:tc>
+          <w:tcPr>
+            <w:tcW w:w="2972" w:type="dxa"/>
+          </w:tcPr>
+          <w:p>
+            <w:pPr>
+              <w:jc w:val="center"/>
+            </w:pPr>
+            <w:r>
+              <w:t>CarPark</w:t>
+            </w:r>
+          </w:p>
+        </w:tc>
+        <w:tc>
+          <w:tcPr>
+            <w:tcW w:w="6198" w:type="dxa"/>
+          </w:tcPr>
+          <w:p>
+            <w:pPr>
+              <w:jc w:val="center"/>
+            </w:pPr>
+            <w:r>
+              <w:t>Descript all car park information in the system</w:t>
+            </w:r>
+          </w:p>
+        </w:tc>
+      </w:tr>
+      <w:tr>
+        <w:tc>
+          <w:tcPr>
+            <w:tcW w:w="2972" w:type="dxa"/>
+          </w:tcPr>
+          <w:p>
+            <w:pPr>
+              <w:jc w:val="center"/>
+            </w:pPr>
+            <w:r>
+              <w:t>Area</w:t>
+            </w:r>
+          </w:p>
+        </w:tc>
+        <w:tc>
+          <w:tcPr>
+            <w:tcW w:w="6198" w:type="dxa"/>
+          </w:tcPr>
+          <w:p>
+            <w:pPr>
+              <w:jc w:val="center"/>
+            </w:pPr>
+            <w:r>
+              <w:t>Describe all area detail in car park</w:t>
+            </w:r>
+          </w:p>
+        </w:tc>
+      </w:tr>
+      <w:tr>
+        <w:tc>
+          <w:tcPr>
+            <w:tcW w:w="2972" w:type="dxa"/>
+          </w:tcPr>
+          <w:p>
+            <w:pPr>
+              <w:jc w:val="center"/>
+            </w:pPr>
+            <w:r>
+              <w:t>ParkingLot</w:t>
+            </w:r>
+          </w:p>
+        </w:tc>
+        <w:tc>
+          <w:tcPr>
+            <w:tcW w:w="6198" w:type="dxa"/>
+          </w:tcPr>
+          <w:p>
+            <w:pPr>
+              <w:jc w:val="center"/>
+            </w:pPr>
+            <w:r>
+              <w:t>Describe parking lot information in the area</w:t>
+            </w:r>
+          </w:p>
+        </w:tc>
+      </w:tr>
+      <w:tr>
+        <w:tc>
+          <w:tcPr>
+            <w:tcW w:w="2972" w:type="dxa"/>
+          </w:tcPr>
+          <w:p>
+            <w:pPr>
+              <w:jc w:val="center"/>
+            </w:pPr>
+            <w:r>
+              <w:t>Item</w:t>
+            </w:r>
+          </w:p>
+        </w:tc>
+        <w:tc>
+          <w:tcPr>
+            <w:tcW w:w="6198" w:type="dxa"/>
+          </w:tcPr>
+          <w:p>
+            <w:pPr>
+              <w:jc w:val="center"/>
+            </w:pPr>
+            <w:r>
+              <w:t>Describe hardware item in each parking lot</w:t>
+            </w:r>
+          </w:p>
+        </w:tc>
+      </w:tr>
+      <w:tr>
+        <w:tc>
+          <w:tcPr>
+            <w:tcW w:w="2972" w:type="dxa"/>
+          </w:tcPr>
+          <w:p>
+            <w:pPr>
+              <w:jc w:val="center"/>
+            </w:pPr>
+            <w:r>
+              <w:t>BookingHistory</w:t>
+            </w:r>
+          </w:p>
+        </w:tc>
+        <w:tc>
+          <w:tcPr>
+            <w:tcW w:w="6198" w:type="dxa"/>
+          </w:tcPr>
+          <w:p>
+            <w:pPr>
+              <w:jc w:val="center"/>
+            </w:pPr>
+            <w:r>
+              <w:t>Describe the booking history of the user</w:t>
+            </w:r>
+          </w:p>
+        </w:tc>
+      </w:tr>
+      <w:tr>
+        <w:tc>
+          <w:tcPr>
+            <w:tcW w:w="2972" w:type="dxa"/>
+          </w:tcPr>
+          <w:p>
+            <w:pPr>
+              <w:jc w:val="center"/>
+            </w:pPr>
+            <w:r>
+              <w:t>Transaction</w:t>
+            </w:r>
+          </w:p>
+        </w:tc>
+        <w:tc>
+          <w:tcPr>
+            <w:tcW w:w="6198" w:type="dxa"/>
+          </w:tcPr>
+          <w:p>
+            <w:pPr>
+              <w:jc w:val="center"/>
+            </w:pPr>
+            <w:r>
+              <w:t>Save the transaction of each booking</w:t>
+            </w:r>
+            <w:bookmarkStart w:id="6" w:name="_GoBack"/>
+            <w:bookmarkEnd w:id="6"/>
+          </w:p>
+        </w:tc>
+      </w:tr>
+    </w:tbl>
+    <w:p>
+      <w:pPr>
+        <w:jc w:val="left"/>
+      </w:pPr>
     </w:p>
     <w:p/>
     <w:p/>
     <w:p/>
-    <w:p/>
     <w:sectPr>
-      <w:footerReference w:type="default" r:id="rId18"/>
+      <w:footerReference w:type="default" r:id="rId19"/>
       <w:pgSz w:w="12240" w:h="15840"/>
       <w:pgMar w:top="1440" w:right="1080" w:bottom="1440" w:left="1980" w:header="720" w:footer="720" w:gutter="0"/>
       <w:pgNumType w:start="1"/>
@@ -17837,7 +18187,7 @@
 </file>
 
 <file path=customXml/itemProps1.xml><?xml version="1.0" encoding="utf-8"?>
-<ds:datastoreItem xmlns:ds="http://schemas.openxmlformats.org/officeDocument/2006/customXml" ds:itemID="{B717AEEB-B649-4ED3-8682-0C022D2A3A44}">
+<ds:datastoreItem xmlns:ds="http://schemas.openxmlformats.org/officeDocument/2006/customXml" ds:itemID="{79378D6C-1234-4C7A-8346-5535D6417430}">
   <ds:schemaRefs>
     <ds:schemaRef ds:uri="http://schemas.openxmlformats.org/officeDocument/2006/bibliography"/>
   </ds:schemaRefs>

</xml_diff>

<commit_message>
Update section 1 report 3
</commit_message>
<xml_diff>
--- a/Common/Reports/Report 3.docx
+++ b/Common/Reports/Report 3.docx
@@ -1,6 +1,6 @@
 
 <file path=word/document.xml><?xml version="1.0" encoding="utf-8"?>
-<w:document xmlns:wpc="http://schemas.microsoft.com/office/word/2010/wordprocessingCanvas" xmlns:cx="http://schemas.microsoft.com/office/drawing/2014/chartex" xmlns:mc="http://schemas.openxmlformats.org/markup-compatibility/2006" xmlns:o="urn:schemas-microsoft-com:office:office" xmlns:r="http://schemas.openxmlformats.org/officeDocument/2006/relationships" xmlns:m="http://schemas.openxmlformats.org/officeDocument/2006/math" xmlns:v="urn:schemas-microsoft-com:vml" xmlns:wp14="http://schemas.microsoft.com/office/word/2010/wordprocessingDrawing" xmlns:wp="http://schemas.openxmlformats.org/drawingml/2006/wordprocessingDrawing" xmlns:w10="urn:schemas-microsoft-com:office:word" xmlns:w="http://schemas.openxmlformats.org/wordprocessingml/2006/main" xmlns:w14="http://schemas.microsoft.com/office/word/2010/wordml" xmlns:w15="http://schemas.microsoft.com/office/word/2012/wordml" xmlns:w16se="http://schemas.microsoft.com/office/word/2015/wordml/symex" xmlns:wpg="http://schemas.microsoft.com/office/word/2010/wordprocessingGroup" xmlns:wpi="http://schemas.microsoft.com/office/word/2010/wordprocessingInk" xmlns:wne="http://schemas.microsoft.com/office/word/2006/wordml" xmlns:wps="http://schemas.microsoft.com/office/word/2010/wordprocessingShape" mc:Ignorable="w14 w15 w16se wp14">
+<w:document xmlns:wpc="http://schemas.microsoft.com/office/word/2010/wordprocessingCanvas" xmlns:cx="http://schemas.microsoft.com/office/drawing/2014/chartex" xmlns:cx1="http://schemas.microsoft.com/office/drawing/2015/9/8/chartex" xmlns:mc="http://schemas.openxmlformats.org/markup-compatibility/2006" xmlns:o="urn:schemas-microsoft-com:office:office" xmlns:r="http://schemas.openxmlformats.org/officeDocument/2006/relationships" xmlns:m="http://schemas.openxmlformats.org/officeDocument/2006/math" xmlns:v="urn:schemas-microsoft-com:vml" xmlns:wp14="http://schemas.microsoft.com/office/word/2010/wordprocessingDrawing" xmlns:wp="http://schemas.openxmlformats.org/drawingml/2006/wordprocessingDrawing" xmlns:w10="urn:schemas-microsoft-com:office:word" xmlns:w="http://schemas.openxmlformats.org/wordprocessingml/2006/main" xmlns:w14="http://schemas.microsoft.com/office/word/2010/wordml" xmlns:w15="http://schemas.microsoft.com/office/word/2012/wordml" xmlns:w16se="http://schemas.microsoft.com/office/word/2015/wordml/symex" xmlns:wpg="http://schemas.microsoft.com/office/word/2010/wordprocessingGroup" xmlns:wpi="http://schemas.microsoft.com/office/word/2010/wordprocessingInk" xmlns:wne="http://schemas.microsoft.com/office/word/2006/wordml" xmlns:wps="http://schemas.microsoft.com/office/word/2010/wordprocessingShape" mc:Ignorable="w14 w15 w16se wp14">
   <w:body>
     <w:tbl>
       <w:tblPr>
@@ -794,8 +794,6 @@
       </w:r>
       <w:bookmarkEnd w:id="0"/>
     </w:p>
-    <w:bookmarkStart w:id="1" w:name="_GoBack"/>
-    <w:bookmarkEnd w:id="1"/>
     <w:p>
       <w:pPr>
         <w:pStyle w:val="TOC1"/>
@@ -3292,12 +3290,12 @@
       <w:pPr>
         <w:pStyle w:val="Heading1"/>
       </w:pPr>
-      <w:bookmarkStart w:id="2" w:name="_Toc475466557"/>
+      <w:bookmarkStart w:id="1" w:name="_Toc475466557"/>
       <w:r>
         <w:lastRenderedPageBreak/>
         <w:t>List of Tables</w:t>
       </w:r>
-      <w:bookmarkEnd w:id="2"/>
+      <w:bookmarkEnd w:id="1"/>
     </w:p>
     <w:p>
       <w:pPr>
@@ -3599,11 +3597,11 @@
       <w:r>
         <w:fldChar w:fldCharType="end"/>
       </w:r>
-      <w:bookmarkStart w:id="3" w:name="_Toc475466558"/>
+      <w:bookmarkStart w:id="2" w:name="_Toc475466558"/>
       <w:r>
         <w:t>List of Figures</w:t>
       </w:r>
-      <w:bookmarkEnd w:id="3"/>
+      <w:bookmarkEnd w:id="2"/>
     </w:p>
     <w:p>
       <w:pPr>
@@ -4686,11 +4684,11 @@
       <w:r>
         <w:fldChar w:fldCharType="end"/>
       </w:r>
-      <w:bookmarkStart w:id="4" w:name="_Toc475466559"/>
+      <w:bookmarkStart w:id="3" w:name="_Toc475466559"/>
       <w:r>
         <w:t>Definitions, Acronyms and Abbreviations</w:t>
       </w:r>
-      <w:bookmarkEnd w:id="4"/>
+      <w:bookmarkEnd w:id="3"/>
     </w:p>
     <w:tbl>
       <w:tblPr>
@@ -4872,51 +4870,117 @@
           <w:b/>
         </w:rPr>
       </w:pPr>
-      <w:bookmarkStart w:id="5" w:name="_Toc475466552"/>
+      <w:bookmarkStart w:id="4" w:name="_Toc475466552"/>
       <w:r>
         <w:t xml:space="preserve">Table </w:t>
       </w:r>
-      <w:fldSimple w:instr=" SEQ Table \* ARABIC ">
-        <w:r>
-          <w:rPr>
-            <w:noProof/>
-          </w:rPr>
-          <w:t>1</w:t>
-        </w:r>
-      </w:fldSimple>
+      <w:r>
+        <w:fldChar w:fldCharType="begin"/>
+      </w:r>
+      <w:r>
+        <w:instrText xml:space="preserve"> SEQ Table \* ARABIC </w:instrText>
+      </w:r>
+      <w:r>
+        <w:fldChar w:fldCharType="separate"/>
+      </w:r>
+      <w:r>
+        <w:rPr>
+          <w:noProof/>
+        </w:rPr>
+        <w:t>1</w:t>
+      </w:r>
+      <w:r>
+        <w:rPr>
+          <w:noProof/>
+        </w:rPr>
+        <w:fldChar w:fldCharType="end"/>
+      </w:r>
       <w:r>
         <w:t>: Definitions, Acronyms and Abbreviations</w:t>
+      </w:r>
+      <w:bookmarkEnd w:id="4"/>
+    </w:p>
+    <w:p>
+      <w:pPr>
+        <w:pStyle w:val="Heading1"/>
+      </w:pPr>
+      <w:r>
+        <w:br w:type="page"/>
+      </w:r>
+      <w:bookmarkStart w:id="5" w:name="_Toc475466560"/>
+      <w:r>
+        <w:lastRenderedPageBreak/>
+        <w:t>C</w:t>
+      </w:r>
+      <w:r>
+        <w:t xml:space="preserve">. </w:t>
+      </w:r>
+      <w:r>
+        <w:t>Software – Hardware Requirement Specification</w:t>
       </w:r>
       <w:bookmarkEnd w:id="5"/>
     </w:p>
     <w:p>
       <w:pPr>
-        <w:pStyle w:val="Heading1"/>
-      </w:pPr>
-      <w:r>
-        <w:br w:type="page"/>
-      </w:r>
-      <w:bookmarkStart w:id="6" w:name="_Toc475466560"/>
-      <w:r>
-        <w:lastRenderedPageBreak/>
-        <w:t>C</w:t>
-      </w:r>
-      <w:r>
-        <w:t xml:space="preserve">. </w:t>
-      </w:r>
-      <w:r>
-        <w:t>Software – Hardware Requirement Specification</w:t>
+        <w:pStyle w:val="Heading2"/>
+      </w:pPr>
+      <w:bookmarkStart w:id="6" w:name="_Toc475466561"/>
+      <w:r>
+        <w:t>User Requirement Specification</w:t>
       </w:r>
       <w:bookmarkEnd w:id="6"/>
     </w:p>
     <w:p>
-      <w:pPr>
-        <w:pStyle w:val="Heading2"/>
-      </w:pPr>
-      <w:bookmarkStart w:id="7" w:name="_Toc475466561"/>
-      <w:r>
-        <w:t>User Requirement Specification</w:t>
-      </w:r>
+      <w:r>
+        <w:t>Manager can show the information of their car park to the end user, which will increase the interaction between car park provider and end user.</w:t>
+      </w:r>
+    </w:p>
+    <w:p>
+      <w:r>
+        <w:t>The information include:</w:t>
+      </w:r>
+    </w:p>
+    <w:p>
+      <w:pPr>
+        <w:pStyle w:val="ListParagraph"/>
+        <w:numPr>
+          <w:ilvl w:val="0"/>
+          <w:numId w:val="45"/>
+        </w:numPr>
+      </w:pPr>
+      <w:r>
+        <w:t>Address</w:t>
+      </w:r>
+    </w:p>
+    <w:p>
+      <w:pPr>
+        <w:pStyle w:val="ListParagraph"/>
+        <w:numPr>
+          <w:ilvl w:val="0"/>
+          <w:numId w:val="45"/>
+        </w:numPr>
+      </w:pPr>
+      <w:r>
+        <w:t>Contact info</w:t>
+      </w:r>
+    </w:p>
+    <w:p>
+      <w:pPr>
+        <w:pStyle w:val="ListParagraph"/>
+        <w:numPr>
+          <w:ilvl w:val="0"/>
+          <w:numId w:val="45"/>
+        </w:numPr>
+      </w:pPr>
+      <w:r>
+        <w:t>Number of empty parking lot</w:t>
+      </w:r>
+    </w:p>
+    <w:p>
+      <w:r>
+        <w:t>End user can find the nearest car park, which has empty parking lot</w:t>
+      </w:r>
+      <w:bookmarkStart w:id="7" w:name="_GoBack"/>
       <w:bookmarkEnd w:id="7"/>
     </w:p>
     <w:p>
@@ -4930,6 +4994,11 @@
       </w:r>
       <w:bookmarkEnd w:id="8"/>
       <w:bookmarkEnd w:id="9"/>
+    </w:p>
+    <w:p>
+      <w:r>
+        <w:t>Manager can manage their car park easily; make an automatic system to guide the end user base on the interaction panel, which show number of empty parking lot in each area and the status light on each parking lot.</w:t>
+      </w:r>
     </w:p>
     <w:p>
       <w:pPr>
@@ -5100,14 +5169,27 @@
       <w:r>
         <w:t xml:space="preserve">Figure </w:t>
       </w:r>
-      <w:fldSimple w:instr=" SEQ Figure \* ARABIC ">
-        <w:r>
-          <w:rPr>
-            <w:noProof/>
-          </w:rPr>
-          <w:t>1</w:t>
-        </w:r>
-      </w:fldSimple>
+      <w:r>
+        <w:fldChar w:fldCharType="begin"/>
+      </w:r>
+      <w:r>
+        <w:instrText xml:space="preserve"> SEQ Figure \* ARABIC </w:instrText>
+      </w:r>
+      <w:r>
+        <w:fldChar w:fldCharType="separate"/>
+      </w:r>
+      <w:r>
+        <w:rPr>
+          <w:noProof/>
+        </w:rPr>
+        <w:t>1</w:t>
+      </w:r>
+      <w:r>
+        <w:rPr>
+          <w:noProof/>
+        </w:rPr>
+        <w:fldChar w:fldCharType="end"/>
+      </w:r>
       <w:r>
         <w:t>: PGSS Block Diagram</w:t>
       </w:r>
@@ -5191,14 +5273,27 @@
       <w:r>
         <w:t xml:space="preserve">Figure </w:t>
       </w:r>
-      <w:fldSimple w:instr=" SEQ Figure \* ARABIC ">
-        <w:r>
-          <w:rPr>
-            <w:noProof/>
-          </w:rPr>
-          <w:t>2</w:t>
-        </w:r>
-      </w:fldSimple>
+      <w:r>
+        <w:fldChar w:fldCharType="begin"/>
+      </w:r>
+      <w:r>
+        <w:instrText xml:space="preserve"> SEQ Figure \* ARABIC </w:instrText>
+      </w:r>
+      <w:r>
+        <w:fldChar w:fldCharType="separate"/>
+      </w:r>
+      <w:r>
+        <w:rPr>
+          <w:noProof/>
+        </w:rPr>
+        <w:t>2</w:t>
+      </w:r>
+      <w:r>
+        <w:rPr>
+          <w:noProof/>
+        </w:rPr>
+        <w:fldChar w:fldCharType="end"/>
+      </w:r>
       <w:r>
         <w:t>: Raspberry Pi 3</w:t>
       </w:r>
@@ -5282,7 +5377,6 @@
                 <w:lang w:eastAsia="en-US"/>
               </w:rPr>
             </w:pPr>
-            <w:proofErr w:type="spellStart"/>
             <w:r>
               <w:rPr>
                 <w:rFonts w:ascii="Verdana" w:eastAsia="Times New Roman" w:hAnsi="Verdana"/>
@@ -5293,7 +5387,6 @@
               </w:rPr>
               <w:t>SoC</w:t>
             </w:r>
-            <w:proofErr w:type="spellEnd"/>
           </w:p>
         </w:tc>
         <w:tc>
@@ -5318,20 +5411,8 @@
                 <w:szCs w:val="22"/>
                 <w:lang w:eastAsia="en-US"/>
               </w:rPr>
-              <w:t xml:space="preserve">Broadcom </w:t>
-            </w:r>
-            <w:proofErr w:type="spellStart"/>
-            <w:r>
-              <w:rPr>
-                <w:rFonts w:ascii="Verdana" w:eastAsia="Times New Roman" w:hAnsi="Verdana"/>
-                <w:color w:val="4F4E4E"/>
-                <w:sz w:val="22"/>
-                <w:szCs w:val="22"/>
-                <w:lang w:eastAsia="en-US"/>
-              </w:rPr>
-              <w:t>BCM2837</w:t>
-            </w:r>
-            <w:proofErr w:type="spellEnd"/>
+              <w:t>Broadcom BCM2837</w:t>
+            </w:r>
           </w:p>
         </w:tc>
       </w:tr>
@@ -5444,29 +5525,7 @@
                 <w:szCs w:val="22"/>
                 <w:lang w:eastAsia="en-US"/>
               </w:rPr>
-              <w:t xml:space="preserve">Broadcom </w:t>
-            </w:r>
-            <w:proofErr w:type="spellStart"/>
-            <w:r>
-              <w:rPr>
-                <w:rFonts w:ascii="Verdana" w:eastAsia="Times New Roman" w:hAnsi="Verdana"/>
-                <w:color w:val="4F4E4E"/>
-                <w:sz w:val="22"/>
-                <w:szCs w:val="22"/>
-                <w:lang w:eastAsia="en-US"/>
-              </w:rPr>
-              <w:t>VideoCore</w:t>
-            </w:r>
-            <w:proofErr w:type="spellEnd"/>
-            <w:r>
-              <w:rPr>
-                <w:rFonts w:ascii="Verdana" w:eastAsia="Times New Roman" w:hAnsi="Verdana"/>
-                <w:color w:val="4F4E4E"/>
-                <w:sz w:val="22"/>
-                <w:szCs w:val="22"/>
-                <w:lang w:eastAsia="en-US"/>
-              </w:rPr>
-              <w:t xml:space="preserve"> IV</w:t>
+              <w:t>Broadcom VideoCore IV</w:t>
             </w:r>
           </w:p>
         </w:tc>
@@ -5686,7 +5745,6 @@
                 <w:lang w:eastAsia="en-US"/>
               </w:rPr>
             </w:pPr>
-            <w:proofErr w:type="spellStart"/>
             <w:r>
               <w:rPr>
                 <w:rFonts w:ascii="Verdana" w:eastAsia="Times New Roman" w:hAnsi="Verdana"/>
@@ -5697,7 +5755,6 @@
               </w:rPr>
               <w:t>microSD</w:t>
             </w:r>
-            <w:proofErr w:type="spellEnd"/>
           </w:p>
         </w:tc>
       </w:tr>
@@ -5768,14 +5825,27 @@
       <w:r>
         <w:t xml:space="preserve">Table </w:t>
       </w:r>
-      <w:fldSimple w:instr=" SEQ Table \* ARABIC ">
-        <w:r>
-          <w:rPr>
-            <w:noProof/>
-          </w:rPr>
-          <w:t>2</w:t>
-        </w:r>
-      </w:fldSimple>
+      <w:r>
+        <w:fldChar w:fldCharType="begin"/>
+      </w:r>
+      <w:r>
+        <w:instrText xml:space="preserve"> SEQ Table \* ARABIC </w:instrText>
+      </w:r>
+      <w:r>
+        <w:fldChar w:fldCharType="separate"/>
+      </w:r>
+      <w:r>
+        <w:rPr>
+          <w:noProof/>
+        </w:rPr>
+        <w:t>2</w:t>
+      </w:r>
+      <w:r>
+        <w:rPr>
+          <w:noProof/>
+        </w:rPr>
+        <w:fldChar w:fldCharType="end"/>
+      </w:r>
       <w:r>
         <w:t>: Raspberry Pi 3 - Specification</w:t>
       </w:r>
@@ -5864,14 +5934,27 @@
       <w:r>
         <w:t xml:space="preserve">Figure </w:t>
       </w:r>
-      <w:fldSimple w:instr=" SEQ Figure \* ARABIC ">
-        <w:r>
-          <w:rPr>
-            <w:noProof/>
-          </w:rPr>
-          <w:t>3</w:t>
-        </w:r>
-      </w:fldSimple>
+      <w:r>
+        <w:fldChar w:fldCharType="begin"/>
+      </w:r>
+      <w:r>
+        <w:instrText xml:space="preserve"> SEQ Figure \* ARABIC </w:instrText>
+      </w:r>
+      <w:r>
+        <w:fldChar w:fldCharType="separate"/>
+      </w:r>
+      <w:r>
+        <w:rPr>
+          <w:noProof/>
+        </w:rPr>
+        <w:t>3</w:t>
+      </w:r>
+      <w:r>
+        <w:rPr>
+          <w:noProof/>
+        </w:rPr>
+        <w:fldChar w:fldCharType="end"/>
+      </w:r>
       <w:r>
         <w:t>: Arduino Nano</w:t>
       </w:r>
@@ -5893,23 +5976,7 @@
         <w:t xml:space="preserve"> </w:t>
       </w:r>
       <w:r>
-        <w:t xml:space="preserve">The Arduino Nano is a small, complete, and breadboard-friendly board based on the </w:t>
-      </w:r>
-      <w:proofErr w:type="spellStart"/>
-      <w:r>
-        <w:t>ATmega328</w:t>
-      </w:r>
-      <w:proofErr w:type="spellEnd"/>
-      <w:r>
-        <w:t xml:space="preserve"> (Arduino Nano </w:t>
-      </w:r>
-      <w:proofErr w:type="spellStart"/>
-      <w:r>
-        <w:t>3.x</w:t>
-      </w:r>
-      <w:proofErr w:type="spellEnd"/>
-      <w:r>
-        <w:t>).</w:t>
+        <w:t>The Arduino Nano is a small, complete, and breadboard-friendly board based on the ATmega328 (Arduino Nano 3.x).</w:t>
       </w:r>
       <w:r>
         <w:t xml:space="preserve"> </w:t>
@@ -7214,14 +7281,27 @@
       <w:r>
         <w:t xml:space="preserve">Table </w:t>
       </w:r>
-      <w:fldSimple w:instr=" SEQ Table \* ARABIC ">
-        <w:r>
-          <w:rPr>
-            <w:noProof/>
-          </w:rPr>
-          <w:t>3</w:t>
-        </w:r>
-      </w:fldSimple>
+      <w:r>
+        <w:fldChar w:fldCharType="begin"/>
+      </w:r>
+      <w:r>
+        <w:instrText xml:space="preserve"> SEQ Table \* ARABIC </w:instrText>
+      </w:r>
+      <w:r>
+        <w:fldChar w:fldCharType="separate"/>
+      </w:r>
+      <w:r>
+        <w:rPr>
+          <w:noProof/>
+        </w:rPr>
+        <w:t>3</w:t>
+      </w:r>
+      <w:r>
+        <w:rPr>
+          <w:noProof/>
+        </w:rPr>
+        <w:fldChar w:fldCharType="end"/>
+      </w:r>
       <w:r>
         <w:t>: Arduino Nano - Specification</w:t>
       </w:r>
@@ -7326,14 +7406,30 @@
       <w:r>
         <w:t xml:space="preserve">Figure </w:t>
       </w:r>
-      <w:fldSimple w:instr=" SEQ Figure \* ARABIC ">
-        <w:r>
-          <w:rPr>
-            <w:noProof/>
-          </w:rPr>
-          <w:t>4</w:t>
-        </w:r>
-      </w:fldSimple>
+      <w:r>
+        <w:fldChar w:fldCharType="begin"/>
+      </w:r>
+      <w:r>
+        <w:instrText xml:space="preserve"> SEQ Figure \* </w:instrText>
+      </w:r>
+      <w:r>
+        <w:instrText xml:space="preserve">ARABIC </w:instrText>
+      </w:r>
+      <w:r>
+        <w:fldChar w:fldCharType="separate"/>
+      </w:r>
+      <w:r>
+        <w:rPr>
+          <w:noProof/>
+        </w:rPr>
+        <w:t>4</w:t>
+      </w:r>
+      <w:r>
+        <w:rPr>
+          <w:noProof/>
+        </w:rPr>
+        <w:fldChar w:fldCharType="end"/>
+      </w:r>
       <w:r>
         <w:t>: Compass Module 3-Axis HMC5883L</w:t>
       </w:r>
@@ -7455,14 +7551,27 @@
       <w:r>
         <w:t xml:space="preserve">Figure </w:t>
       </w:r>
-      <w:fldSimple w:instr=" SEQ Figure \* ARABIC ">
-        <w:r>
-          <w:rPr>
-            <w:noProof/>
-          </w:rPr>
-          <w:t>5</w:t>
-        </w:r>
-      </w:fldSimple>
+      <w:r>
+        <w:fldChar w:fldCharType="begin"/>
+      </w:r>
+      <w:r>
+        <w:instrText xml:space="preserve"> SEQ Figure \* ARABIC </w:instrText>
+      </w:r>
+      <w:r>
+        <w:fldChar w:fldCharType="separate"/>
+      </w:r>
+      <w:r>
+        <w:rPr>
+          <w:noProof/>
+        </w:rPr>
+        <w:t>5</w:t>
+      </w:r>
+      <w:r>
+        <w:rPr>
+          <w:noProof/>
+        </w:rPr>
+        <w:fldChar w:fldCharType="end"/>
+      </w:r>
       <w:r>
         <w:t>: RF module nRF24L01+</w:t>
       </w:r>
@@ -7610,14 +7719,27 @@
       <w:r>
         <w:t xml:space="preserve">Figure </w:t>
       </w:r>
-      <w:fldSimple w:instr=" SEQ Figure \* ARABIC ">
-        <w:r>
-          <w:rPr>
-            <w:noProof/>
-          </w:rPr>
-          <w:t>6</w:t>
-        </w:r>
-      </w:fldSimple>
+      <w:r>
+        <w:fldChar w:fldCharType="begin"/>
+      </w:r>
+      <w:r>
+        <w:instrText xml:space="preserve"> SEQ Figure \* ARABIC </w:instrText>
+      </w:r>
+      <w:r>
+        <w:fldChar w:fldCharType="separate"/>
+      </w:r>
+      <w:r>
+        <w:rPr>
+          <w:noProof/>
+        </w:rPr>
+        <w:t>6</w:t>
+      </w:r>
+      <w:r>
+        <w:rPr>
+          <w:noProof/>
+        </w:rPr>
+        <w:fldChar w:fldCharType="end"/>
+      </w:r>
       <w:r>
         <w:t>: RF module nRF24L01+ - Specification</w:t>
       </w:r>
@@ -8140,13 +8262,8 @@
             <w:pPr>
               <w:keepNext/>
             </w:pPr>
-            <w:proofErr w:type="spellStart"/>
-            <w:r>
-              <w:t>Maskable</w:t>
-            </w:r>
-            <w:proofErr w:type="spellEnd"/>
-            <w:r>
-              <w:t xml:space="preserve"> Interrupt Pin</w:t>
+            <w:r>
+              <w:t>Maskable Interrupt Pin</w:t>
             </w:r>
           </w:p>
         </w:tc>
@@ -8161,14 +8278,27 @@
       <w:r>
         <w:t xml:space="preserve">Table </w:t>
       </w:r>
-      <w:fldSimple w:instr=" SEQ Table \* ARABIC ">
-        <w:r>
-          <w:rPr>
-            <w:noProof/>
-          </w:rPr>
-          <w:t>4</w:t>
-        </w:r>
-      </w:fldSimple>
+      <w:r>
+        <w:fldChar w:fldCharType="begin"/>
+      </w:r>
+      <w:r>
+        <w:instrText xml:space="preserve"> SEQ Table \* ARABIC </w:instrText>
+      </w:r>
+      <w:r>
+        <w:fldChar w:fldCharType="separate"/>
+      </w:r>
+      <w:r>
+        <w:rPr>
+          <w:noProof/>
+        </w:rPr>
+        <w:t>4</w:t>
+      </w:r>
+      <w:r>
+        <w:rPr>
+          <w:noProof/>
+        </w:rPr>
+        <w:fldChar w:fldCharType="end"/>
+      </w:r>
       <w:r>
         <w:t>: RF module nRF24L01+ - Specification</w:t>
       </w:r>
@@ -8256,14 +8386,27 @@
                             <w:r>
                               <w:t xml:space="preserve">Figure </w:t>
                             </w:r>
-                            <w:fldSimple w:instr=" SEQ Figure \* ARABIC ">
-                              <w:r>
-                                <w:rPr>
-                                  <w:noProof/>
-                                </w:rPr>
-                                <w:t>7</w:t>
-                              </w:r>
-                            </w:fldSimple>
+                            <w:r>
+                              <w:fldChar w:fldCharType="begin"/>
+                            </w:r>
+                            <w:r>
+                              <w:instrText xml:space="preserve"> SEQ Figure \* ARABIC </w:instrText>
+                            </w:r>
+                            <w:r>
+                              <w:fldChar w:fldCharType="separate"/>
+                            </w:r>
+                            <w:r>
+                              <w:rPr>
+                                <w:noProof/>
+                              </w:rPr>
+                              <w:t>7</w:t>
+                            </w:r>
+                            <w:r>
+                              <w:rPr>
+                                <w:noProof/>
+                              </w:rPr>
+                              <w:fldChar w:fldCharType="end"/>
+                            </w:r>
                             <w:r>
                               <w:t>: 7-segment LED Display</w:t>
                             </w:r>
@@ -8306,14 +8449,27 @@
                       <w:r>
                         <w:t xml:space="preserve">Figure </w:t>
                       </w:r>
-                      <w:fldSimple w:instr=" SEQ Figure \* ARABIC ">
-                        <w:r>
-                          <w:rPr>
-                            <w:noProof/>
-                          </w:rPr>
-                          <w:t>7</w:t>
-                        </w:r>
-                      </w:fldSimple>
+                      <w:r>
+                        <w:fldChar w:fldCharType="begin"/>
+                      </w:r>
+                      <w:r>
+                        <w:instrText xml:space="preserve"> SEQ Figure \* ARABIC </w:instrText>
+                      </w:r>
+                      <w:r>
+                        <w:fldChar w:fldCharType="separate"/>
+                      </w:r>
+                      <w:r>
+                        <w:rPr>
+                          <w:noProof/>
+                        </w:rPr>
+                        <w:t>7</w:t>
+                      </w:r>
+                      <w:r>
+                        <w:rPr>
+                          <w:noProof/>
+                        </w:rPr>
+                        <w:fldChar w:fldCharType="end"/>
+                      </w:r>
                       <w:r>
                         <w:t>: 7-segment LED Display</w:t>
                       </w:r>
@@ -8413,13 +8569,8 @@
       <w:pPr>
         <w:pStyle w:val="Bullet"/>
       </w:pPr>
-      <w:proofErr w:type="gramStart"/>
-      <w:r>
-        <w:t>0.56 inch</w:t>
-      </w:r>
-      <w:proofErr w:type="gramEnd"/>
-      <w:r>
-        <w:t xml:space="preserve"> digit height</w:t>
+      <w:r>
+        <w:t>0.56 inch digit height</w:t>
       </w:r>
     </w:p>
     <w:p>
@@ -8538,24 +8689,29 @@
       <w:r>
         <w:t xml:space="preserve">Figure </w:t>
       </w:r>
-      <w:fldSimple w:instr=" SEQ Figure \* ARABIC ">
-        <w:r>
-          <w:rPr>
-            <w:noProof/>
-          </w:rPr>
-          <w:t>8</w:t>
-        </w:r>
-      </w:fldSimple>
-      <w:r>
-        <w:t xml:space="preserve">: </w:t>
-      </w:r>
-      <w:proofErr w:type="spellStart"/>
-      <w:r>
-        <w:t>TPIC6B595</w:t>
-      </w:r>
-      <w:proofErr w:type="spellEnd"/>
-      <w:r>
-        <w:t xml:space="preserve"> Power Logic 8-Bit Shift Register</w:t>
+      <w:r>
+        <w:fldChar w:fldCharType="begin"/>
+      </w:r>
+      <w:r>
+        <w:instrText xml:space="preserve"> SEQ Figure \* ARABIC </w:instrText>
+      </w:r>
+      <w:r>
+        <w:fldChar w:fldCharType="separate"/>
+      </w:r>
+      <w:r>
+        <w:rPr>
+          <w:noProof/>
+        </w:rPr>
+        <w:t>8</w:t>
+      </w:r>
+      <w:r>
+        <w:rPr>
+          <w:noProof/>
+        </w:rPr>
+        <w:fldChar w:fldCharType="end"/>
+      </w:r>
+      <w:r>
+        <w:t>: TPIC6B595 Power Logic 8-Bit Shift Register</w:t>
       </w:r>
       <w:bookmarkEnd w:id="32"/>
     </w:p>
@@ -8647,24 +8803,29 @@
       <w:r>
         <w:t xml:space="preserve">Figure </w:t>
       </w:r>
-      <w:fldSimple w:instr=" SEQ Figure \* ARABIC ">
-        <w:r>
-          <w:rPr>
-            <w:noProof/>
-          </w:rPr>
-          <w:t>9</w:t>
-        </w:r>
-      </w:fldSimple>
-      <w:r>
-        <w:t xml:space="preserve">: </w:t>
-      </w:r>
-      <w:proofErr w:type="spellStart"/>
-      <w:r>
-        <w:t>TPIC6B595</w:t>
-      </w:r>
-      <w:proofErr w:type="spellEnd"/>
-      <w:r>
-        <w:t xml:space="preserve"> Pin outs</w:t>
+      <w:r>
+        <w:fldChar w:fldCharType="begin"/>
+      </w:r>
+      <w:r>
+        <w:instrText xml:space="preserve"> SEQ Figure \* ARABIC </w:instrText>
+      </w:r>
+      <w:r>
+        <w:fldChar w:fldCharType="separate"/>
+      </w:r>
+      <w:r>
+        <w:rPr>
+          <w:noProof/>
+        </w:rPr>
+        <w:t>9</w:t>
+      </w:r>
+      <w:r>
+        <w:rPr>
+          <w:noProof/>
+        </w:rPr>
+        <w:fldChar w:fldCharType="end"/>
+      </w:r>
+      <w:r>
+        <w:t>: TPIC6B595 Pin outs</w:t>
       </w:r>
       <w:bookmarkEnd w:id="33"/>
     </w:p>
@@ -8692,15 +8853,7 @@
         <w:t>out</w:t>
       </w:r>
       <w:r>
-        <w:t xml:space="preserve">, </w:t>
-      </w:r>
-      <w:proofErr w:type="spellStart"/>
-      <w:r>
-        <w:t>TIP122</w:t>
-      </w:r>
-      <w:proofErr w:type="spellEnd"/>
-      <w:r>
-        <w:t xml:space="preserve"> Transistor</w:t>
+        <w:t>, TIP122 Transistor</w:t>
       </w:r>
     </w:p>
     <w:p>
@@ -8787,14 +8940,27 @@
       <w:r>
         <w:t xml:space="preserve">Figure </w:t>
       </w:r>
-      <w:fldSimple w:instr=" SEQ Figure \* ARABIC ">
-        <w:r>
-          <w:rPr>
-            <w:noProof/>
-          </w:rPr>
-          <w:t>10</w:t>
-        </w:r>
-      </w:fldSimple>
+      <w:r>
+        <w:fldChar w:fldCharType="begin"/>
+      </w:r>
+      <w:r>
+        <w:instrText xml:space="preserve"> SEQ Figure \* ARABIC </w:instrText>
+      </w:r>
+      <w:r>
+        <w:fldChar w:fldCharType="separate"/>
+      </w:r>
+      <w:r>
+        <w:rPr>
+          <w:noProof/>
+        </w:rPr>
+        <w:t>10</w:t>
+      </w:r>
+      <w:r>
+        <w:rPr>
+          <w:noProof/>
+        </w:rPr>
+        <w:fldChar w:fldCharType="end"/>
+      </w:r>
       <w:r>
         <w:t>: RGB LED common anode</w:t>
       </w:r>
@@ -8818,39 +8984,24 @@
         <w:pStyle w:val="Bullet"/>
       </w:pPr>
       <w:r>
-        <w:t xml:space="preserve">Forward Voltage (RGB): (2.0, 3.2, </w:t>
-      </w:r>
-      <w:proofErr w:type="gramStart"/>
-      <w:r>
-        <w:t>3.2)V</w:t>
-      </w:r>
-      <w:proofErr w:type="gramEnd"/>
+        <w:t>Forward Voltage (RGB): (2.0, 3.2, 3.2)V</w:t>
+      </w:r>
     </w:p>
     <w:p>
       <w:pPr>
         <w:pStyle w:val="Bullet"/>
       </w:pPr>
       <w:r>
-        <w:t xml:space="preserve">Max Forward Current (RGB): (20, 20, </w:t>
-      </w:r>
-      <w:proofErr w:type="gramStart"/>
-      <w:r>
-        <w:t>20)mA</w:t>
-      </w:r>
-      <w:proofErr w:type="gramEnd"/>
+        <w:t>Max Forward Current (RGB): (20, 20, 20)mA</w:t>
+      </w:r>
     </w:p>
     <w:p>
       <w:pPr>
         <w:pStyle w:val="Bullet"/>
       </w:pPr>
       <w:r>
-        <w:t xml:space="preserve">Max Luminosity (RGB): (2800, 6500, </w:t>
-      </w:r>
-      <w:proofErr w:type="gramStart"/>
-      <w:r>
-        <w:t>1200)mcd</w:t>
-      </w:r>
-      <w:proofErr w:type="gramEnd"/>
+        <w:t>Max Luminosity (RGB): (2800, 6500, 1200)mcd</w:t>
+      </w:r>
     </w:p>
     <w:p>
       <w:pPr>
@@ -8921,14 +9072,27 @@
       <w:r>
         <w:t xml:space="preserve">Figure </w:t>
       </w:r>
-      <w:fldSimple w:instr=" SEQ Figure \* ARABIC ">
-        <w:r>
-          <w:rPr>
-            <w:noProof/>
-          </w:rPr>
-          <w:t>11</w:t>
-        </w:r>
-      </w:fldSimple>
+      <w:r>
+        <w:fldChar w:fldCharType="begin"/>
+      </w:r>
+      <w:r>
+        <w:instrText xml:space="preserve"> SEQ Figure \* ARABIC </w:instrText>
+      </w:r>
+      <w:r>
+        <w:fldChar w:fldCharType="separate"/>
+      </w:r>
+      <w:r>
+        <w:rPr>
+          <w:noProof/>
+        </w:rPr>
+        <w:t>11</w:t>
+      </w:r>
+      <w:r>
+        <w:rPr>
+          <w:noProof/>
+        </w:rPr>
+        <w:fldChar w:fldCharType="end"/>
+      </w:r>
       <w:r>
         <w:t>: RGB LED common anode pin-out</w:t>
       </w:r>
@@ -8942,20 +9106,12 @@
           <w:b/>
         </w:rPr>
       </w:pPr>
-      <w:proofErr w:type="spellStart"/>
       <w:r>
         <w:rPr>
           <w:b/>
         </w:rPr>
         <w:lastRenderedPageBreak/>
-        <w:t>TIP122</w:t>
-      </w:r>
-      <w:proofErr w:type="spellEnd"/>
-      <w:r>
-        <w:rPr>
-          <w:b/>
-        </w:rPr>
-        <w:t xml:space="preserve"> Transi</w:t>
+        <w:t>TIP122 Transi</w:t>
       </w:r>
       <w:r>
         <w:rPr>
@@ -9038,24 +9194,29 @@
       <w:r>
         <w:t xml:space="preserve">Figure </w:t>
       </w:r>
-      <w:fldSimple w:instr=" SEQ Figure \* ARABIC ">
-        <w:r>
-          <w:rPr>
-            <w:noProof/>
-          </w:rPr>
-          <w:t>12</w:t>
-        </w:r>
-      </w:fldSimple>
-      <w:r>
-        <w:t xml:space="preserve">: </w:t>
-      </w:r>
-      <w:proofErr w:type="spellStart"/>
-      <w:r>
-        <w:t>TIP122</w:t>
-      </w:r>
-      <w:proofErr w:type="spellEnd"/>
-      <w:r>
-        <w:t xml:space="preserve"> Transistor</w:t>
+      <w:r>
+        <w:fldChar w:fldCharType="begin"/>
+      </w:r>
+      <w:r>
+        <w:instrText xml:space="preserve"> SEQ Figure \* ARABIC </w:instrText>
+      </w:r>
+      <w:r>
+        <w:fldChar w:fldCharType="separate"/>
+      </w:r>
+      <w:r>
+        <w:rPr>
+          <w:noProof/>
+        </w:rPr>
+        <w:t>12</w:t>
+      </w:r>
+      <w:r>
+        <w:rPr>
+          <w:noProof/>
+        </w:rPr>
+        <w:fldChar w:fldCharType="end"/>
+      </w:r>
+      <w:r>
+        <w:t>: TIP122 Transistor</w:t>
       </w:r>
       <w:bookmarkEnd w:id="37"/>
     </w:p>
@@ -9760,21 +9921,8 @@
               <w:jc w:val="left"/>
             </w:pPr>
             <w:r>
-              <w:t xml:space="preserve">Bui </w:t>
-            </w:r>
-            <w:proofErr w:type="spellStart"/>
-            <w:r>
-              <w:t>Phu</w:t>
-            </w:r>
-            <w:proofErr w:type="spellEnd"/>
-            <w:r>
-              <w:t xml:space="preserve"> </w:t>
-            </w:r>
-            <w:proofErr w:type="spellStart"/>
-            <w:r>
-              <w:t>Hiep</w:t>
-            </w:r>
-            <w:proofErr w:type="spellEnd"/>
+              <w:t>Bui Phu Hiep</w:t>
+            </w:r>
           </w:p>
         </w:tc>
       </w:tr>
@@ -10085,15 +10233,7 @@
               <w:t>configuration</w:t>
             </w:r>
             <w:r>
-              <w:t xml:space="preserve"> is </w:t>
-            </w:r>
-            <w:proofErr w:type="gramStart"/>
-            <w:r>
-              <w:t>apply</w:t>
-            </w:r>
-            <w:proofErr w:type="gramEnd"/>
-            <w:r>
-              <w:t xml:space="preserve"> and save to server</w:t>
+              <w:t xml:space="preserve"> is apply and save to server</w:t>
             </w:r>
           </w:p>
           <w:p>
@@ -10671,21 +10811,8 @@
               <w:jc w:val="left"/>
             </w:pPr>
             <w:r>
-              <w:t xml:space="preserve">Bui </w:t>
-            </w:r>
-            <w:proofErr w:type="spellStart"/>
-            <w:r>
-              <w:t>Phu</w:t>
-            </w:r>
-            <w:proofErr w:type="spellEnd"/>
-            <w:r>
-              <w:t xml:space="preserve"> </w:t>
-            </w:r>
-            <w:proofErr w:type="spellStart"/>
-            <w:r>
-              <w:t>Hiep</w:t>
-            </w:r>
-            <w:proofErr w:type="spellEnd"/>
+              <w:t>Bui Phu Hiep</w:t>
+            </w:r>
           </w:p>
         </w:tc>
       </w:tr>
@@ -11609,21 +11736,8 @@
               <w:jc w:val="left"/>
             </w:pPr>
             <w:r>
-              <w:t xml:space="preserve">Bui </w:t>
-            </w:r>
-            <w:proofErr w:type="spellStart"/>
-            <w:r>
-              <w:t>Phu</w:t>
-            </w:r>
-            <w:proofErr w:type="spellEnd"/>
-            <w:r>
-              <w:t xml:space="preserve"> </w:t>
-            </w:r>
-            <w:proofErr w:type="spellStart"/>
-            <w:r>
-              <w:t>Hiep</w:t>
-            </w:r>
-            <w:proofErr w:type="spellEnd"/>
+              <w:t>Bui Phu Hiep</w:t>
+            </w:r>
           </w:p>
         </w:tc>
       </w:tr>
@@ -11936,15 +12050,7 @@
               <w:t xml:space="preserve">On Success: </w:t>
             </w:r>
             <w:r>
-              <w:t xml:space="preserve">New configuration is </w:t>
-            </w:r>
-            <w:proofErr w:type="gramStart"/>
-            <w:r>
-              <w:t>apply</w:t>
-            </w:r>
-            <w:proofErr w:type="gramEnd"/>
-            <w:r>
-              <w:t xml:space="preserve"> and save to server</w:t>
+              <w:t>New configuration is apply and save to server</w:t>
             </w:r>
           </w:p>
           <w:p>
@@ -12538,21 +12644,8 @@
               <w:jc w:val="left"/>
             </w:pPr>
             <w:r>
-              <w:t xml:space="preserve">Bui </w:t>
-            </w:r>
-            <w:proofErr w:type="spellStart"/>
-            <w:r>
-              <w:t>Phu</w:t>
-            </w:r>
-            <w:proofErr w:type="spellEnd"/>
-            <w:r>
-              <w:t xml:space="preserve"> </w:t>
-            </w:r>
-            <w:proofErr w:type="spellStart"/>
-            <w:r>
-              <w:t>Hiep</w:t>
-            </w:r>
-            <w:proofErr w:type="spellEnd"/>
+              <w:t>Bui Phu Hiep</w:t>
+            </w:r>
           </w:p>
         </w:tc>
       </w:tr>
@@ -12891,15 +12984,7 @@
               <w:t xml:space="preserve">On Success: </w:t>
             </w:r>
             <w:r>
-              <w:t xml:space="preserve">New configuration is </w:t>
-            </w:r>
-            <w:proofErr w:type="gramStart"/>
-            <w:r>
-              <w:t>apply</w:t>
-            </w:r>
-            <w:proofErr w:type="gramEnd"/>
-            <w:r>
-              <w:t xml:space="preserve"> and save to server</w:t>
+              <w:t>New configuration is apply and save to server</w:t>
             </w:r>
           </w:p>
           <w:p>
@@ -13753,21 +13838,8 @@
               <w:jc w:val="left"/>
             </w:pPr>
             <w:r>
-              <w:t xml:space="preserve">Bui </w:t>
-            </w:r>
-            <w:proofErr w:type="spellStart"/>
-            <w:r>
-              <w:t>Phu</w:t>
-            </w:r>
-            <w:proofErr w:type="spellEnd"/>
-            <w:r>
-              <w:t xml:space="preserve"> </w:t>
-            </w:r>
-            <w:proofErr w:type="spellStart"/>
-            <w:r>
-              <w:t>Hiep</w:t>
-            </w:r>
-            <w:proofErr w:type="spellEnd"/>
+              <w:t>Bui Phu Hiep</w:t>
+            </w:r>
           </w:p>
         </w:tc>
       </w:tr>
@@ -14670,21 +14742,8 @@
               <w:jc w:val="left"/>
             </w:pPr>
             <w:r>
-              <w:t xml:space="preserve">Bui </w:t>
-            </w:r>
-            <w:proofErr w:type="spellStart"/>
-            <w:r>
-              <w:t>Phu</w:t>
-            </w:r>
-            <w:proofErr w:type="spellEnd"/>
-            <w:r>
-              <w:t xml:space="preserve"> </w:t>
-            </w:r>
-            <w:proofErr w:type="spellStart"/>
-            <w:r>
-              <w:t>Hiep</w:t>
-            </w:r>
-            <w:proofErr w:type="spellEnd"/>
+              <w:t>Bui Phu Hiep</w:t>
+            </w:r>
           </w:p>
         </w:tc>
       </w:tr>
@@ -14829,15 +14888,7 @@
               </w:rPr>
             </w:pPr>
             <w:r>
-              <w:t xml:space="preserve">This use case </w:t>
-            </w:r>
-            <w:proofErr w:type="gramStart"/>
-            <w:r>
-              <w:t>allow</w:t>
-            </w:r>
-            <w:proofErr w:type="gramEnd"/>
-            <w:r>
-              <w:t xml:space="preserve"> user view number of empty slot in each car park</w:t>
+              <w:t>This use case allow user view number of empty slot in each car park</w:t>
             </w:r>
           </w:p>
           <w:p>
@@ -15477,21 +15528,8 @@
               <w:jc w:val="left"/>
             </w:pPr>
             <w:r>
-              <w:t xml:space="preserve">Bui </w:t>
-            </w:r>
-            <w:proofErr w:type="spellStart"/>
-            <w:r>
-              <w:t>Phu</w:t>
-            </w:r>
-            <w:proofErr w:type="spellEnd"/>
-            <w:r>
-              <w:t xml:space="preserve"> </w:t>
-            </w:r>
-            <w:proofErr w:type="spellStart"/>
-            <w:r>
-              <w:t>Hiep</w:t>
-            </w:r>
-            <w:proofErr w:type="spellEnd"/>
+              <w:t>Bui Phu Hiep</w:t>
+            </w:r>
           </w:p>
         </w:tc>
       </w:tr>
@@ -16413,21 +16451,8 @@
               <w:jc w:val="left"/>
             </w:pPr>
             <w:r>
-              <w:t xml:space="preserve">Bui </w:t>
-            </w:r>
-            <w:proofErr w:type="spellStart"/>
-            <w:r>
-              <w:t>Phu</w:t>
-            </w:r>
-            <w:proofErr w:type="spellEnd"/>
-            <w:r>
-              <w:t xml:space="preserve"> </w:t>
-            </w:r>
-            <w:proofErr w:type="spellStart"/>
-            <w:r>
-              <w:t>Hiep</w:t>
-            </w:r>
-            <w:proofErr w:type="spellEnd"/>
+              <w:t>Bui Phu Hiep</w:t>
+            </w:r>
           </w:p>
         </w:tc>
       </w:tr>
@@ -17379,15 +17404,7 @@
         </w:numPr>
       </w:pPr>
       <w:r>
-        <w:t xml:space="preserve">The mechanical component </w:t>
-      </w:r>
-      <w:proofErr w:type="gramStart"/>
-      <w:r>
-        <w:t>require</w:t>
-      </w:r>
-      <w:proofErr w:type="gramEnd"/>
-      <w:r>
-        <w:t xml:space="preserve"> electrical system to work well.</w:t>
+        <w:t>The mechanical component require electrical system to work well.</w:t>
       </w:r>
     </w:p>
     <w:p>
@@ -17421,15 +17438,7 @@
         </w:numPr>
       </w:pPr>
       <w:r>
-        <w:t xml:space="preserve">Mobile application </w:t>
-      </w:r>
-      <w:proofErr w:type="gramStart"/>
-      <w:r>
-        <w:t>require</w:t>
-      </w:r>
-      <w:proofErr w:type="gramEnd"/>
-      <w:r>
-        <w:t xml:space="preserve"> authentication and authorization implement well because manager and end user use the same application.</w:t>
+        <w:t>Mobile application require authentication and authorization implement well because manager and end user use the same application.</w:t>
       </w:r>
     </w:p>
     <w:p>
@@ -17495,23 +17504,7 @@
         </w:numPr>
       </w:pPr>
       <w:r>
-        <w:t xml:space="preserve">Detection car is fast, less </w:t>
-      </w:r>
-      <w:proofErr w:type="spellStart"/>
-      <w:r>
-        <w:t>then</w:t>
-      </w:r>
-      <w:proofErr w:type="spellEnd"/>
-      <w:r>
-        <w:t xml:space="preserve"> </w:t>
-      </w:r>
-      <w:proofErr w:type="spellStart"/>
-      <w:r>
-        <w:t>50ms</w:t>
-      </w:r>
-      <w:proofErr w:type="spellEnd"/>
-      <w:r>
-        <w:t>.</w:t>
+        <w:t>Detection car is fast, less then 50ms.</w:t>
       </w:r>
     </w:p>
     <w:p>
@@ -17778,11 +17771,9 @@
             <w:pPr>
               <w:jc w:val="center"/>
             </w:pPr>
-            <w:proofErr w:type="spellStart"/>
             <w:r>
               <w:t>CarPark</w:t>
             </w:r>
-            <w:proofErr w:type="spellEnd"/>
           </w:p>
         </w:tc>
         <w:tc>
@@ -17836,11 +17827,9 @@
             <w:pPr>
               <w:jc w:val="center"/>
             </w:pPr>
-            <w:proofErr w:type="spellStart"/>
             <w:r>
               <w:t>ParkingLot</w:t>
             </w:r>
-            <w:proofErr w:type="spellEnd"/>
           </w:p>
         </w:tc>
         <w:tc>
@@ -17894,11 +17883,9 @@
             <w:pPr>
               <w:jc w:val="center"/>
             </w:pPr>
-            <w:proofErr w:type="spellStart"/>
             <w:r>
               <w:t>BookingHistory</w:t>
             </w:r>
-            <w:proofErr w:type="spellEnd"/>
           </w:p>
         </w:tc>
         <w:tc>
@@ -17965,7 +17952,7 @@
 </file>
 
 <file path=word/endnotes.xml><?xml version="1.0" encoding="utf-8"?>
-<w:endnotes xmlns:wpc="http://schemas.microsoft.com/office/word/2010/wordprocessingCanvas" xmlns:cx="http://schemas.microsoft.com/office/drawing/2014/chartex" xmlns:mc="http://schemas.openxmlformats.org/markup-compatibility/2006" xmlns:o="urn:schemas-microsoft-com:office:office" xmlns:r="http://schemas.openxmlformats.org/officeDocument/2006/relationships" xmlns:m="http://schemas.openxmlformats.org/officeDocument/2006/math" xmlns:v="urn:schemas-microsoft-com:vml" xmlns:wp14="http://schemas.microsoft.com/office/word/2010/wordprocessingDrawing" xmlns:wp="http://schemas.openxmlformats.org/drawingml/2006/wordprocessingDrawing" xmlns:w10="urn:schemas-microsoft-com:office:word" xmlns:w="http://schemas.openxmlformats.org/wordprocessingml/2006/main" xmlns:w14="http://schemas.microsoft.com/office/word/2010/wordml" xmlns:w15="http://schemas.microsoft.com/office/word/2012/wordml" xmlns:w16se="http://schemas.microsoft.com/office/word/2015/wordml/symex" xmlns:wpg="http://schemas.microsoft.com/office/word/2010/wordprocessingGroup" xmlns:wpi="http://schemas.microsoft.com/office/word/2010/wordprocessingInk" xmlns:wne="http://schemas.microsoft.com/office/word/2006/wordml" xmlns:wps="http://schemas.microsoft.com/office/word/2010/wordprocessingShape" mc:Ignorable="w14 w15 w16se wp14">
+<w:endnotes xmlns:wpc="http://schemas.microsoft.com/office/word/2010/wordprocessingCanvas" xmlns:cx="http://schemas.microsoft.com/office/drawing/2014/chartex" xmlns:cx1="http://schemas.microsoft.com/office/drawing/2015/9/8/chartex" xmlns:mc="http://schemas.openxmlformats.org/markup-compatibility/2006" xmlns:o="urn:schemas-microsoft-com:office:office" xmlns:r="http://schemas.openxmlformats.org/officeDocument/2006/relationships" xmlns:m="http://schemas.openxmlformats.org/officeDocument/2006/math" xmlns:v="urn:schemas-microsoft-com:vml" xmlns:wp14="http://schemas.microsoft.com/office/word/2010/wordprocessingDrawing" xmlns:wp="http://schemas.openxmlformats.org/drawingml/2006/wordprocessingDrawing" xmlns:w10="urn:schemas-microsoft-com:office:word" xmlns:w="http://schemas.openxmlformats.org/wordprocessingml/2006/main" xmlns:w14="http://schemas.microsoft.com/office/word/2010/wordml" xmlns:w15="http://schemas.microsoft.com/office/word/2012/wordml" xmlns:w16se="http://schemas.microsoft.com/office/word/2015/wordml/symex" xmlns:wpg="http://schemas.microsoft.com/office/word/2010/wordprocessingGroup" xmlns:wpi="http://schemas.microsoft.com/office/word/2010/wordprocessingInk" xmlns:wne="http://schemas.microsoft.com/office/word/2006/wordml" xmlns:wps="http://schemas.microsoft.com/office/word/2010/wordprocessingShape" mc:Ignorable="w14 w15 w16se wp14">
   <w:endnote w:type="separator" w:id="-1">
     <w:p>
       <w:pPr>
@@ -17990,7 +17977,7 @@
 </file>
 
 <file path=word/footer1.xml><?xml version="1.0" encoding="utf-8"?>
-<w:ftr xmlns:wpc="http://schemas.microsoft.com/office/word/2010/wordprocessingCanvas" xmlns:cx="http://schemas.microsoft.com/office/drawing/2014/chartex" xmlns:mc="http://schemas.openxmlformats.org/markup-compatibility/2006" xmlns:o="urn:schemas-microsoft-com:office:office" xmlns:r="http://schemas.openxmlformats.org/officeDocument/2006/relationships" xmlns:m="http://schemas.openxmlformats.org/officeDocument/2006/math" xmlns:v="urn:schemas-microsoft-com:vml" xmlns:wp14="http://schemas.microsoft.com/office/word/2010/wordprocessingDrawing" xmlns:wp="http://schemas.openxmlformats.org/drawingml/2006/wordprocessingDrawing" xmlns:w10="urn:schemas-microsoft-com:office:word" xmlns:w="http://schemas.openxmlformats.org/wordprocessingml/2006/main" xmlns:w14="http://schemas.microsoft.com/office/word/2010/wordml" xmlns:w15="http://schemas.microsoft.com/office/word/2012/wordml" xmlns:w16se="http://schemas.microsoft.com/office/word/2015/wordml/symex" xmlns:wpg="http://schemas.microsoft.com/office/word/2010/wordprocessingGroup" xmlns:wpi="http://schemas.microsoft.com/office/word/2010/wordprocessingInk" xmlns:wne="http://schemas.microsoft.com/office/word/2006/wordml" xmlns:wps="http://schemas.microsoft.com/office/word/2010/wordprocessingShape" mc:Ignorable="w14 w15 w16se wp14">
+<w:ftr xmlns:wpc="http://schemas.microsoft.com/office/word/2010/wordprocessingCanvas" xmlns:cx="http://schemas.microsoft.com/office/drawing/2014/chartex" xmlns:cx1="http://schemas.microsoft.com/office/drawing/2015/9/8/chartex" xmlns:mc="http://schemas.openxmlformats.org/markup-compatibility/2006" xmlns:o="urn:schemas-microsoft-com:office:office" xmlns:r="http://schemas.openxmlformats.org/officeDocument/2006/relationships" xmlns:m="http://schemas.openxmlformats.org/officeDocument/2006/math" xmlns:v="urn:schemas-microsoft-com:vml" xmlns:wp14="http://schemas.microsoft.com/office/word/2010/wordprocessingDrawing" xmlns:wp="http://schemas.openxmlformats.org/drawingml/2006/wordprocessingDrawing" xmlns:w10="urn:schemas-microsoft-com:office:word" xmlns:w="http://schemas.openxmlformats.org/wordprocessingml/2006/main" xmlns:w14="http://schemas.microsoft.com/office/word/2010/wordml" xmlns:w15="http://schemas.microsoft.com/office/word/2012/wordml" xmlns:w16se="http://schemas.microsoft.com/office/word/2015/wordml/symex" xmlns:wpg="http://schemas.microsoft.com/office/word/2010/wordprocessingGroup" xmlns:wpi="http://schemas.microsoft.com/office/word/2010/wordprocessingInk" xmlns:wne="http://schemas.microsoft.com/office/word/2006/wordml" xmlns:wps="http://schemas.microsoft.com/office/word/2010/wordprocessingShape" mc:Ignorable="w14 w15 w16se wp14">
   <w:p>
     <w:pPr>
       <w:pStyle w:val="Footer"/>
@@ -18010,7 +17997,7 @@
 </file>
 
 <file path=word/footer2.xml><?xml version="1.0" encoding="utf-8"?>
-<w:ftr xmlns:wpc="http://schemas.microsoft.com/office/word/2010/wordprocessingCanvas" xmlns:cx="http://schemas.microsoft.com/office/drawing/2014/chartex" xmlns:mc="http://schemas.openxmlformats.org/markup-compatibility/2006" xmlns:o="urn:schemas-microsoft-com:office:office" xmlns:r="http://schemas.openxmlformats.org/officeDocument/2006/relationships" xmlns:m="http://schemas.openxmlformats.org/officeDocument/2006/math" xmlns:v="urn:schemas-microsoft-com:vml" xmlns:wp14="http://schemas.microsoft.com/office/word/2010/wordprocessingDrawing" xmlns:wp="http://schemas.openxmlformats.org/drawingml/2006/wordprocessingDrawing" xmlns:w10="urn:schemas-microsoft-com:office:word" xmlns:w="http://schemas.openxmlformats.org/wordprocessingml/2006/main" xmlns:w14="http://schemas.microsoft.com/office/word/2010/wordml" xmlns:w15="http://schemas.microsoft.com/office/word/2012/wordml" xmlns:w16se="http://schemas.microsoft.com/office/word/2015/wordml/symex" xmlns:wpg="http://schemas.microsoft.com/office/word/2010/wordprocessingGroup" xmlns:wpi="http://schemas.microsoft.com/office/word/2010/wordprocessingInk" xmlns:wne="http://schemas.microsoft.com/office/word/2006/wordml" xmlns:wps="http://schemas.microsoft.com/office/word/2010/wordprocessingShape" mc:Ignorable="w14 w15 w16se wp14">
+<w:ftr xmlns:wpc="http://schemas.microsoft.com/office/word/2010/wordprocessingCanvas" xmlns:cx="http://schemas.microsoft.com/office/drawing/2014/chartex" xmlns:cx1="http://schemas.microsoft.com/office/drawing/2015/9/8/chartex" xmlns:mc="http://schemas.openxmlformats.org/markup-compatibility/2006" xmlns:o="urn:schemas-microsoft-com:office:office" xmlns:r="http://schemas.openxmlformats.org/officeDocument/2006/relationships" xmlns:m="http://schemas.openxmlformats.org/officeDocument/2006/math" xmlns:v="urn:schemas-microsoft-com:vml" xmlns:wp14="http://schemas.microsoft.com/office/word/2010/wordprocessingDrawing" xmlns:wp="http://schemas.openxmlformats.org/drawingml/2006/wordprocessingDrawing" xmlns:w10="urn:schemas-microsoft-com:office:word" xmlns:w="http://schemas.openxmlformats.org/wordprocessingml/2006/main" xmlns:w14="http://schemas.microsoft.com/office/word/2010/wordml" xmlns:w15="http://schemas.microsoft.com/office/word/2012/wordml" xmlns:w16se="http://schemas.microsoft.com/office/word/2015/wordml/symex" xmlns:wpg="http://schemas.microsoft.com/office/word/2010/wordprocessingGroup" xmlns:wpi="http://schemas.microsoft.com/office/word/2010/wordprocessingInk" xmlns:wne="http://schemas.microsoft.com/office/word/2006/wordml" xmlns:wps="http://schemas.microsoft.com/office/word/2010/wordprocessingShape" mc:Ignorable="w14 w15 w16se wp14">
   <w:p>
     <w:pPr>
       <w:pStyle w:val="Footer"/>
@@ -18039,7 +18026,7 @@
 </file>
 
 <file path=word/footer3.xml><?xml version="1.0" encoding="utf-8"?>
-<w:ftr xmlns:wpc="http://schemas.microsoft.com/office/word/2010/wordprocessingCanvas" xmlns:cx="http://schemas.microsoft.com/office/drawing/2014/chartex" xmlns:mc="http://schemas.openxmlformats.org/markup-compatibility/2006" xmlns:o="urn:schemas-microsoft-com:office:office" xmlns:r="http://schemas.openxmlformats.org/officeDocument/2006/relationships" xmlns:m="http://schemas.openxmlformats.org/officeDocument/2006/math" xmlns:v="urn:schemas-microsoft-com:vml" xmlns:wp14="http://schemas.microsoft.com/office/word/2010/wordprocessingDrawing" xmlns:wp="http://schemas.openxmlformats.org/drawingml/2006/wordprocessingDrawing" xmlns:w10="urn:schemas-microsoft-com:office:word" xmlns:w="http://schemas.openxmlformats.org/wordprocessingml/2006/main" xmlns:w14="http://schemas.microsoft.com/office/word/2010/wordml" xmlns:w15="http://schemas.microsoft.com/office/word/2012/wordml" xmlns:w16se="http://schemas.microsoft.com/office/word/2015/wordml/symex" xmlns:wpg="http://schemas.microsoft.com/office/word/2010/wordprocessingGroup" xmlns:wpi="http://schemas.microsoft.com/office/word/2010/wordprocessingInk" xmlns:wne="http://schemas.microsoft.com/office/word/2006/wordml" xmlns:wps="http://schemas.microsoft.com/office/word/2010/wordprocessingShape" mc:Ignorable="w14 w15 w16se wp14">
+<w:ftr xmlns:wpc="http://schemas.microsoft.com/office/word/2010/wordprocessingCanvas" xmlns:cx="http://schemas.microsoft.com/office/drawing/2014/chartex" xmlns:cx1="http://schemas.microsoft.com/office/drawing/2015/9/8/chartex" xmlns:mc="http://schemas.openxmlformats.org/markup-compatibility/2006" xmlns:o="urn:schemas-microsoft-com:office:office" xmlns:r="http://schemas.openxmlformats.org/officeDocument/2006/relationships" xmlns:m="http://schemas.openxmlformats.org/officeDocument/2006/math" xmlns:v="urn:schemas-microsoft-com:vml" xmlns:wp14="http://schemas.microsoft.com/office/word/2010/wordprocessingDrawing" xmlns:wp="http://schemas.openxmlformats.org/drawingml/2006/wordprocessingDrawing" xmlns:w10="urn:schemas-microsoft-com:office:word" xmlns:w="http://schemas.openxmlformats.org/wordprocessingml/2006/main" xmlns:w14="http://schemas.microsoft.com/office/word/2010/wordml" xmlns:w15="http://schemas.microsoft.com/office/word/2012/wordml" xmlns:w16se="http://schemas.microsoft.com/office/word/2015/wordml/symex" xmlns:wpg="http://schemas.microsoft.com/office/word/2010/wordprocessingGroup" xmlns:wpi="http://schemas.microsoft.com/office/word/2010/wordprocessingInk" xmlns:wne="http://schemas.microsoft.com/office/word/2006/wordml" xmlns:wps="http://schemas.microsoft.com/office/word/2010/wordprocessingShape" mc:Ignorable="w14 w15 w16se wp14">
   <w:p>
     <w:pPr>
       <w:pStyle w:val="Footer"/>
@@ -18059,7 +18046,7 @@
 </file>
 
 <file path=word/footer4.xml><?xml version="1.0" encoding="utf-8"?>
-<w:ftr xmlns:wpc="http://schemas.microsoft.com/office/word/2010/wordprocessingCanvas" xmlns:cx="http://schemas.microsoft.com/office/drawing/2014/chartex" xmlns:mc="http://schemas.openxmlformats.org/markup-compatibility/2006" xmlns:o="urn:schemas-microsoft-com:office:office" xmlns:r="http://schemas.openxmlformats.org/officeDocument/2006/relationships" xmlns:m="http://schemas.openxmlformats.org/officeDocument/2006/math" xmlns:v="urn:schemas-microsoft-com:vml" xmlns:wp14="http://schemas.microsoft.com/office/word/2010/wordprocessingDrawing" xmlns:wp="http://schemas.openxmlformats.org/drawingml/2006/wordprocessingDrawing" xmlns:w10="urn:schemas-microsoft-com:office:word" xmlns:w="http://schemas.openxmlformats.org/wordprocessingml/2006/main" xmlns:w14="http://schemas.microsoft.com/office/word/2010/wordml" xmlns:w15="http://schemas.microsoft.com/office/word/2012/wordml" xmlns:w16se="http://schemas.microsoft.com/office/word/2015/wordml/symex" xmlns:wpg="http://schemas.microsoft.com/office/word/2010/wordprocessingGroup" xmlns:wpi="http://schemas.microsoft.com/office/word/2010/wordprocessingInk" xmlns:wne="http://schemas.microsoft.com/office/word/2006/wordml" xmlns:wps="http://schemas.microsoft.com/office/word/2010/wordprocessingShape" mc:Ignorable="w14 w15 w16se wp14">
+<w:ftr xmlns:wpc="http://schemas.microsoft.com/office/word/2010/wordprocessingCanvas" xmlns:cx="http://schemas.microsoft.com/office/drawing/2014/chartex" xmlns:cx1="http://schemas.microsoft.com/office/drawing/2015/9/8/chartex" xmlns:mc="http://schemas.openxmlformats.org/markup-compatibility/2006" xmlns:o="urn:schemas-microsoft-com:office:office" xmlns:r="http://schemas.openxmlformats.org/officeDocument/2006/relationships" xmlns:m="http://schemas.openxmlformats.org/officeDocument/2006/math" xmlns:v="urn:schemas-microsoft-com:vml" xmlns:wp14="http://schemas.microsoft.com/office/word/2010/wordprocessingDrawing" xmlns:wp="http://schemas.openxmlformats.org/drawingml/2006/wordprocessingDrawing" xmlns:w10="urn:schemas-microsoft-com:office:word" xmlns:w="http://schemas.openxmlformats.org/wordprocessingml/2006/main" xmlns:w14="http://schemas.microsoft.com/office/word/2010/wordml" xmlns:w15="http://schemas.microsoft.com/office/word/2012/wordml" xmlns:w16se="http://schemas.microsoft.com/office/word/2015/wordml/symex" xmlns:wpg="http://schemas.microsoft.com/office/word/2010/wordprocessingGroup" xmlns:wpi="http://schemas.microsoft.com/office/word/2010/wordprocessingInk" xmlns:wne="http://schemas.microsoft.com/office/word/2006/wordml" xmlns:wps="http://schemas.microsoft.com/office/word/2010/wordprocessingShape" mc:Ignorable="w14 w15 w16se wp14">
   <w:p>
     <w:pPr>
       <w:pStyle w:val="Footer"/>
@@ -18069,7 +18056,7 @@
 </file>
 
 <file path=word/footer5.xml><?xml version="1.0" encoding="utf-8"?>
-<w:ftr xmlns:wpc="http://schemas.microsoft.com/office/word/2010/wordprocessingCanvas" xmlns:cx="http://schemas.microsoft.com/office/drawing/2014/chartex" xmlns:mc="http://schemas.openxmlformats.org/markup-compatibility/2006" xmlns:o="urn:schemas-microsoft-com:office:office" xmlns:r="http://schemas.openxmlformats.org/officeDocument/2006/relationships" xmlns:m="http://schemas.openxmlformats.org/officeDocument/2006/math" xmlns:v="urn:schemas-microsoft-com:vml" xmlns:wp14="http://schemas.microsoft.com/office/word/2010/wordprocessingDrawing" xmlns:wp="http://schemas.openxmlformats.org/drawingml/2006/wordprocessingDrawing" xmlns:w10="urn:schemas-microsoft-com:office:word" xmlns:w="http://schemas.openxmlformats.org/wordprocessingml/2006/main" xmlns:w14="http://schemas.microsoft.com/office/word/2010/wordml" xmlns:w15="http://schemas.microsoft.com/office/word/2012/wordml" xmlns:w16se="http://schemas.microsoft.com/office/word/2015/wordml/symex" xmlns:wpg="http://schemas.microsoft.com/office/word/2010/wordprocessingGroup" xmlns:wpi="http://schemas.microsoft.com/office/word/2010/wordprocessingInk" xmlns:wne="http://schemas.microsoft.com/office/word/2006/wordml" xmlns:wps="http://schemas.microsoft.com/office/word/2010/wordprocessingShape" mc:Ignorable="w14 w15 w16se wp14">
+<w:ftr xmlns:wpc="http://schemas.microsoft.com/office/word/2010/wordprocessingCanvas" xmlns:cx="http://schemas.microsoft.com/office/drawing/2014/chartex" xmlns:cx1="http://schemas.microsoft.com/office/drawing/2015/9/8/chartex" xmlns:mc="http://schemas.openxmlformats.org/markup-compatibility/2006" xmlns:o="urn:schemas-microsoft-com:office:office" xmlns:r="http://schemas.openxmlformats.org/officeDocument/2006/relationships" xmlns:m="http://schemas.openxmlformats.org/officeDocument/2006/math" xmlns:v="urn:schemas-microsoft-com:vml" xmlns:wp14="http://schemas.microsoft.com/office/word/2010/wordprocessingDrawing" xmlns:wp="http://schemas.openxmlformats.org/drawingml/2006/wordprocessingDrawing" xmlns:w10="urn:schemas-microsoft-com:office:word" xmlns:w="http://schemas.openxmlformats.org/wordprocessingml/2006/main" xmlns:w14="http://schemas.microsoft.com/office/word/2010/wordml" xmlns:w15="http://schemas.microsoft.com/office/word/2012/wordml" xmlns:w16se="http://schemas.microsoft.com/office/word/2015/wordml/symex" xmlns:wpg="http://schemas.microsoft.com/office/word/2010/wordprocessingGroup" xmlns:wpi="http://schemas.microsoft.com/office/word/2010/wordprocessingInk" xmlns:wne="http://schemas.microsoft.com/office/word/2006/wordml" xmlns:wps="http://schemas.microsoft.com/office/word/2010/wordprocessingShape" mc:Ignorable="w14 w15 w16se wp14">
   <w:p>
     <w:pPr>
       <w:pStyle w:val="Footer"/>
@@ -18108,7 +18095,7 @@
         <w:noProof/>
         <w:color w:val="FFFFFF" w:themeColor="background1"/>
       </w:rPr>
-      <w:t>4</w:t>
+      <w:t>3</w:t>
     </w:r>
     <w:r>
       <w:rPr>
@@ -18127,7 +18114,7 @@
 </file>
 
 <file path=word/footnotes.xml><?xml version="1.0" encoding="utf-8"?>
-<w:footnotes xmlns:wpc="http://schemas.microsoft.com/office/word/2010/wordprocessingCanvas" xmlns:cx="http://schemas.microsoft.com/office/drawing/2014/chartex" xmlns:mc="http://schemas.openxmlformats.org/markup-compatibility/2006" xmlns:o="urn:schemas-microsoft-com:office:office" xmlns:r="http://schemas.openxmlformats.org/officeDocument/2006/relationships" xmlns:m="http://schemas.openxmlformats.org/officeDocument/2006/math" xmlns:v="urn:schemas-microsoft-com:vml" xmlns:wp14="http://schemas.microsoft.com/office/word/2010/wordprocessingDrawing" xmlns:wp="http://schemas.openxmlformats.org/drawingml/2006/wordprocessingDrawing" xmlns:w10="urn:schemas-microsoft-com:office:word" xmlns:w="http://schemas.openxmlformats.org/wordprocessingml/2006/main" xmlns:w14="http://schemas.microsoft.com/office/word/2010/wordml" xmlns:w15="http://schemas.microsoft.com/office/word/2012/wordml" xmlns:w16se="http://schemas.microsoft.com/office/word/2015/wordml/symex" xmlns:wpg="http://schemas.microsoft.com/office/word/2010/wordprocessingGroup" xmlns:wpi="http://schemas.microsoft.com/office/word/2010/wordprocessingInk" xmlns:wne="http://schemas.microsoft.com/office/word/2006/wordml" xmlns:wps="http://schemas.microsoft.com/office/word/2010/wordprocessingShape" mc:Ignorable="w14 w15 w16se wp14">
+<w:footnotes xmlns:wpc="http://schemas.microsoft.com/office/word/2010/wordprocessingCanvas" xmlns:cx="http://schemas.microsoft.com/office/drawing/2014/chartex" xmlns:cx1="http://schemas.microsoft.com/office/drawing/2015/9/8/chartex" xmlns:mc="http://schemas.openxmlformats.org/markup-compatibility/2006" xmlns:o="urn:schemas-microsoft-com:office:office" xmlns:r="http://schemas.openxmlformats.org/officeDocument/2006/relationships" xmlns:m="http://schemas.openxmlformats.org/officeDocument/2006/math" xmlns:v="urn:schemas-microsoft-com:vml" xmlns:wp14="http://schemas.microsoft.com/office/word/2010/wordprocessingDrawing" xmlns:wp="http://schemas.openxmlformats.org/drawingml/2006/wordprocessingDrawing" xmlns:w10="urn:schemas-microsoft-com:office:word" xmlns:w="http://schemas.openxmlformats.org/wordprocessingml/2006/main" xmlns:w14="http://schemas.microsoft.com/office/word/2010/wordml" xmlns:w15="http://schemas.microsoft.com/office/word/2012/wordml" xmlns:w16se="http://schemas.microsoft.com/office/word/2015/wordml/symex" xmlns:wpg="http://schemas.microsoft.com/office/word/2010/wordprocessingGroup" xmlns:wpi="http://schemas.microsoft.com/office/word/2010/wordprocessingInk" xmlns:wne="http://schemas.microsoft.com/office/word/2006/wordml" xmlns:wps="http://schemas.microsoft.com/office/word/2010/wordprocessingShape" mc:Ignorable="w14 w15 w16se wp14">
   <w:footnote w:type="separator" w:id="-1">
     <w:p>
       <w:pPr>
@@ -18152,7 +18139,7 @@
 </file>
 
 <file path=word/header1.xml><?xml version="1.0" encoding="utf-8"?>
-<w:hdr xmlns:wpc="http://schemas.microsoft.com/office/word/2010/wordprocessingCanvas" xmlns:cx="http://schemas.microsoft.com/office/drawing/2014/chartex" xmlns:mc="http://schemas.openxmlformats.org/markup-compatibility/2006" xmlns:o="urn:schemas-microsoft-com:office:office" xmlns:r="http://schemas.openxmlformats.org/officeDocument/2006/relationships" xmlns:m="http://schemas.openxmlformats.org/officeDocument/2006/math" xmlns:v="urn:schemas-microsoft-com:vml" xmlns:wp14="http://schemas.microsoft.com/office/word/2010/wordprocessingDrawing" xmlns:wp="http://schemas.openxmlformats.org/drawingml/2006/wordprocessingDrawing" xmlns:w10="urn:schemas-microsoft-com:office:word" xmlns:w="http://schemas.openxmlformats.org/wordprocessingml/2006/main" xmlns:w14="http://schemas.microsoft.com/office/word/2010/wordml" xmlns:w15="http://schemas.microsoft.com/office/word/2012/wordml" xmlns:w16se="http://schemas.microsoft.com/office/word/2015/wordml/symex" xmlns:wpg="http://schemas.microsoft.com/office/word/2010/wordprocessingGroup" xmlns:wpi="http://schemas.microsoft.com/office/word/2010/wordprocessingInk" xmlns:wne="http://schemas.microsoft.com/office/word/2006/wordml" xmlns:wps="http://schemas.microsoft.com/office/word/2010/wordprocessingShape" mc:Ignorable="w14 w15 w16se wp14">
+<w:hdr xmlns:wpc="http://schemas.microsoft.com/office/word/2010/wordprocessingCanvas" xmlns:cx="http://schemas.microsoft.com/office/drawing/2014/chartex" xmlns:cx1="http://schemas.microsoft.com/office/drawing/2015/9/8/chartex" xmlns:mc="http://schemas.openxmlformats.org/markup-compatibility/2006" xmlns:o="urn:schemas-microsoft-com:office:office" xmlns:r="http://schemas.openxmlformats.org/officeDocument/2006/relationships" xmlns:m="http://schemas.openxmlformats.org/officeDocument/2006/math" xmlns:v="urn:schemas-microsoft-com:vml" xmlns:wp14="http://schemas.microsoft.com/office/word/2010/wordprocessingDrawing" xmlns:wp="http://schemas.openxmlformats.org/drawingml/2006/wordprocessingDrawing" xmlns:w10="urn:schemas-microsoft-com:office:word" xmlns:w="http://schemas.openxmlformats.org/wordprocessingml/2006/main" xmlns:w14="http://schemas.microsoft.com/office/word/2010/wordml" xmlns:w15="http://schemas.microsoft.com/office/word/2012/wordml" xmlns:w16se="http://schemas.microsoft.com/office/word/2015/wordml/symex" xmlns:wpg="http://schemas.microsoft.com/office/word/2010/wordprocessingGroup" xmlns:wpi="http://schemas.microsoft.com/office/word/2010/wordprocessingInk" xmlns:wne="http://schemas.microsoft.com/office/word/2006/wordml" xmlns:wps="http://schemas.microsoft.com/office/word/2010/wordprocessingShape" mc:Ignorable="w14 w15 w16se wp14">
   <w:p>
     <w:pPr>
       <w:pStyle w:val="Header"/>
@@ -18163,7 +18150,7 @@
 </file>
 
 <file path=word/header2.xml><?xml version="1.0" encoding="utf-8"?>
-<w:hdr xmlns:wpc="http://schemas.microsoft.com/office/word/2010/wordprocessingCanvas" xmlns:cx="http://schemas.microsoft.com/office/drawing/2014/chartex" xmlns:mc="http://schemas.openxmlformats.org/markup-compatibility/2006" xmlns:o="urn:schemas-microsoft-com:office:office" xmlns:r="http://schemas.openxmlformats.org/officeDocument/2006/relationships" xmlns:m="http://schemas.openxmlformats.org/officeDocument/2006/math" xmlns:v="urn:schemas-microsoft-com:vml" xmlns:wp14="http://schemas.microsoft.com/office/word/2010/wordprocessingDrawing" xmlns:wp="http://schemas.openxmlformats.org/drawingml/2006/wordprocessingDrawing" xmlns:w10="urn:schemas-microsoft-com:office:word" xmlns:w="http://schemas.openxmlformats.org/wordprocessingml/2006/main" xmlns:w14="http://schemas.microsoft.com/office/word/2010/wordml" xmlns:w15="http://schemas.microsoft.com/office/word/2012/wordml" xmlns:w16se="http://schemas.microsoft.com/office/word/2015/wordml/symex" xmlns:wpg="http://schemas.microsoft.com/office/word/2010/wordprocessingGroup" xmlns:wpi="http://schemas.microsoft.com/office/word/2010/wordprocessingInk" xmlns:wne="http://schemas.microsoft.com/office/word/2006/wordml" xmlns:wps="http://schemas.microsoft.com/office/word/2010/wordprocessingShape" mc:Ignorable="w14 w15 w16se wp14">
+<w:hdr xmlns:wpc="http://schemas.microsoft.com/office/word/2010/wordprocessingCanvas" xmlns:cx="http://schemas.microsoft.com/office/drawing/2014/chartex" xmlns:cx1="http://schemas.microsoft.com/office/drawing/2015/9/8/chartex" xmlns:mc="http://schemas.openxmlformats.org/markup-compatibility/2006" xmlns:o="urn:schemas-microsoft-com:office:office" xmlns:r="http://schemas.openxmlformats.org/officeDocument/2006/relationships" xmlns:m="http://schemas.openxmlformats.org/officeDocument/2006/math" xmlns:v="urn:schemas-microsoft-com:vml" xmlns:wp14="http://schemas.microsoft.com/office/word/2010/wordprocessingDrawing" xmlns:wp="http://schemas.openxmlformats.org/drawingml/2006/wordprocessingDrawing" xmlns:w10="urn:schemas-microsoft-com:office:word" xmlns:w="http://schemas.openxmlformats.org/wordprocessingml/2006/main" xmlns:w14="http://schemas.microsoft.com/office/word/2010/wordml" xmlns:w15="http://schemas.microsoft.com/office/word/2012/wordml" xmlns:w16se="http://schemas.microsoft.com/office/word/2015/wordml/symex" xmlns:wpg="http://schemas.microsoft.com/office/word/2010/wordprocessingGroup" xmlns:wpi="http://schemas.microsoft.com/office/word/2010/wordprocessingInk" xmlns:wne="http://schemas.microsoft.com/office/word/2006/wordml" xmlns:wps="http://schemas.microsoft.com/office/word/2010/wordprocessingShape" mc:Ignorable="w14 w15 w16se wp14">
   <w:p>
     <w:pPr>
       <w:pStyle w:val="Header"/>
@@ -18183,7 +18170,7 @@
 </file>
 
 <file path=word/header3.xml><?xml version="1.0" encoding="utf-8"?>
-<w:hdr xmlns:wpc="http://schemas.microsoft.com/office/word/2010/wordprocessingCanvas" xmlns:cx="http://schemas.microsoft.com/office/drawing/2014/chartex" xmlns:mc="http://schemas.openxmlformats.org/markup-compatibility/2006" xmlns:o="urn:schemas-microsoft-com:office:office" xmlns:r="http://schemas.openxmlformats.org/officeDocument/2006/relationships" xmlns:m="http://schemas.openxmlformats.org/officeDocument/2006/math" xmlns:v="urn:schemas-microsoft-com:vml" xmlns:wp14="http://schemas.microsoft.com/office/word/2010/wordprocessingDrawing" xmlns:wp="http://schemas.openxmlformats.org/drawingml/2006/wordprocessingDrawing" xmlns:w10="urn:schemas-microsoft-com:office:word" xmlns:w="http://schemas.openxmlformats.org/wordprocessingml/2006/main" xmlns:w14="http://schemas.microsoft.com/office/word/2010/wordml" xmlns:w15="http://schemas.microsoft.com/office/word/2012/wordml" xmlns:w16se="http://schemas.microsoft.com/office/word/2015/wordml/symex" xmlns:wpg="http://schemas.microsoft.com/office/word/2010/wordprocessingGroup" xmlns:wpi="http://schemas.microsoft.com/office/word/2010/wordprocessingInk" xmlns:wne="http://schemas.microsoft.com/office/word/2006/wordml" xmlns:wps="http://schemas.microsoft.com/office/word/2010/wordprocessingShape" mc:Ignorable="w14 w15 w16se wp14">
+<w:hdr xmlns:wpc="http://schemas.microsoft.com/office/word/2010/wordprocessingCanvas" xmlns:cx="http://schemas.microsoft.com/office/drawing/2014/chartex" xmlns:cx1="http://schemas.microsoft.com/office/drawing/2015/9/8/chartex" xmlns:mc="http://schemas.openxmlformats.org/markup-compatibility/2006" xmlns:o="urn:schemas-microsoft-com:office:office" xmlns:r="http://schemas.openxmlformats.org/officeDocument/2006/relationships" xmlns:m="http://schemas.openxmlformats.org/officeDocument/2006/math" xmlns:v="urn:schemas-microsoft-com:vml" xmlns:wp14="http://schemas.microsoft.com/office/word/2010/wordprocessingDrawing" xmlns:wp="http://schemas.openxmlformats.org/drawingml/2006/wordprocessingDrawing" xmlns:w10="urn:schemas-microsoft-com:office:word" xmlns:w="http://schemas.openxmlformats.org/wordprocessingml/2006/main" xmlns:w14="http://schemas.microsoft.com/office/word/2010/wordml" xmlns:w15="http://schemas.microsoft.com/office/word/2012/wordml" xmlns:w16se="http://schemas.microsoft.com/office/word/2015/wordml/symex" xmlns:wpg="http://schemas.microsoft.com/office/word/2010/wordprocessingGroup" xmlns:wpi="http://schemas.microsoft.com/office/word/2010/wordprocessingInk" xmlns:wne="http://schemas.microsoft.com/office/word/2006/wordml" xmlns:wps="http://schemas.microsoft.com/office/word/2010/wordprocessingShape" mc:Ignorable="w14 w15 w16se wp14">
   <w:p>
     <w:pPr>
       <w:pStyle w:val="Header"/>
@@ -18197,7 +18184,7 @@
 </file>
 
 <file path=word/numbering.xml><?xml version="1.0" encoding="utf-8"?>
-<w:numbering xmlns:wpc="http://schemas.microsoft.com/office/word/2010/wordprocessingCanvas" xmlns:cx="http://schemas.microsoft.com/office/drawing/2014/chartex" xmlns:mc="http://schemas.openxmlformats.org/markup-compatibility/2006" xmlns:o="urn:schemas-microsoft-com:office:office" xmlns:r="http://schemas.openxmlformats.org/officeDocument/2006/relationships" xmlns:m="http://schemas.openxmlformats.org/officeDocument/2006/math" xmlns:v="urn:schemas-microsoft-com:vml" xmlns:wp14="http://schemas.microsoft.com/office/word/2010/wordprocessingDrawing" xmlns:wp="http://schemas.openxmlformats.org/drawingml/2006/wordprocessingDrawing" xmlns:w10="urn:schemas-microsoft-com:office:word" xmlns:w="http://schemas.openxmlformats.org/wordprocessingml/2006/main" xmlns:w14="http://schemas.microsoft.com/office/word/2010/wordml" xmlns:w15="http://schemas.microsoft.com/office/word/2012/wordml" xmlns:w16se="http://schemas.microsoft.com/office/word/2015/wordml/symex" xmlns:wpg="http://schemas.microsoft.com/office/word/2010/wordprocessingGroup" xmlns:wpi="http://schemas.microsoft.com/office/word/2010/wordprocessingInk" xmlns:wne="http://schemas.microsoft.com/office/word/2006/wordml" xmlns:wps="http://schemas.microsoft.com/office/word/2010/wordprocessingShape" mc:Ignorable="w14 w15 w16se wp14">
+<w:numbering xmlns:wpc="http://schemas.microsoft.com/office/word/2010/wordprocessingCanvas" xmlns:cx="http://schemas.microsoft.com/office/drawing/2014/chartex" xmlns:cx1="http://schemas.microsoft.com/office/drawing/2015/9/8/chartex" xmlns:mc="http://schemas.openxmlformats.org/markup-compatibility/2006" xmlns:o="urn:schemas-microsoft-com:office:office" xmlns:r="http://schemas.openxmlformats.org/officeDocument/2006/relationships" xmlns:m="http://schemas.openxmlformats.org/officeDocument/2006/math" xmlns:v="urn:schemas-microsoft-com:vml" xmlns:wp14="http://schemas.microsoft.com/office/word/2010/wordprocessingDrawing" xmlns:wp="http://schemas.openxmlformats.org/drawingml/2006/wordprocessingDrawing" xmlns:w10="urn:schemas-microsoft-com:office:word" xmlns:w="http://schemas.openxmlformats.org/wordprocessingml/2006/main" xmlns:w14="http://schemas.microsoft.com/office/word/2010/wordml" xmlns:w15="http://schemas.microsoft.com/office/word/2012/wordml" xmlns:w16se="http://schemas.microsoft.com/office/word/2015/wordml/symex" xmlns:wpg="http://schemas.microsoft.com/office/word/2010/wordprocessingGroup" xmlns:wpi="http://schemas.microsoft.com/office/word/2010/wordprocessingInk" xmlns:wne="http://schemas.microsoft.com/office/word/2006/wordml" xmlns:wps="http://schemas.microsoft.com/office/word/2010/wordprocessingShape" mc:Ignorable="w14 w15 w16se wp14">
   <w:abstractNum w:abstractNumId="0" w15:restartNumberingAfterBreak="0">
     <w:nsid w:val="09925938"/>
     <w:multiLevelType w:val="multilevel"/>
@@ -20766,6 +20753,119 @@
     </w:lvl>
   </w:abstractNum>
   <w:abstractNum w:abstractNumId="25" w15:restartNumberingAfterBreak="0">
+    <w:nsid w:val="47A12A00"/>
+    <w:multiLevelType w:val="hybridMultilevel"/>
+    <w:tmpl w:val="FA321314"/>
+    <w:lvl w:ilvl="0" w:tplc="04090001">
+      <w:start w:val="1"/>
+      <w:numFmt w:val="bullet"/>
+      <w:lvlText w:val=""/>
+      <w:lvlJc w:val="left"/>
+      <w:pPr>
+        <w:ind w:left="720" w:hanging="360"/>
+      </w:pPr>
+      <w:rPr>
+        <w:rFonts w:ascii="Symbol" w:hAnsi="Symbol" w:hint="default"/>
+      </w:rPr>
+    </w:lvl>
+    <w:lvl w:ilvl="1" w:tplc="04090003" w:tentative="1">
+      <w:start w:val="1"/>
+      <w:numFmt w:val="bullet"/>
+      <w:lvlText w:val="o"/>
+      <w:lvlJc w:val="left"/>
+      <w:pPr>
+        <w:ind w:left="1440" w:hanging="360"/>
+      </w:pPr>
+      <w:rPr>
+        <w:rFonts w:ascii="Courier New" w:hAnsi="Courier New" w:cs="Courier New" w:hint="default"/>
+      </w:rPr>
+    </w:lvl>
+    <w:lvl w:ilvl="2" w:tplc="04090005" w:tentative="1">
+      <w:start w:val="1"/>
+      <w:numFmt w:val="bullet"/>
+      <w:lvlText w:val=""/>
+      <w:lvlJc w:val="left"/>
+      <w:pPr>
+        <w:ind w:left="2160" w:hanging="360"/>
+      </w:pPr>
+      <w:rPr>
+        <w:rFonts w:ascii="Wingdings" w:hAnsi="Wingdings" w:hint="default"/>
+      </w:rPr>
+    </w:lvl>
+    <w:lvl w:ilvl="3" w:tplc="04090001" w:tentative="1">
+      <w:start w:val="1"/>
+      <w:numFmt w:val="bullet"/>
+      <w:lvlText w:val=""/>
+      <w:lvlJc w:val="left"/>
+      <w:pPr>
+        <w:ind w:left="2880" w:hanging="360"/>
+      </w:pPr>
+      <w:rPr>
+        <w:rFonts w:ascii="Symbol" w:hAnsi="Symbol" w:hint="default"/>
+      </w:rPr>
+    </w:lvl>
+    <w:lvl w:ilvl="4" w:tplc="04090003" w:tentative="1">
+      <w:start w:val="1"/>
+      <w:numFmt w:val="bullet"/>
+      <w:lvlText w:val="o"/>
+      <w:lvlJc w:val="left"/>
+      <w:pPr>
+        <w:ind w:left="3600" w:hanging="360"/>
+      </w:pPr>
+      <w:rPr>
+        <w:rFonts w:ascii="Courier New" w:hAnsi="Courier New" w:cs="Courier New" w:hint="default"/>
+      </w:rPr>
+    </w:lvl>
+    <w:lvl w:ilvl="5" w:tplc="04090005" w:tentative="1">
+      <w:start w:val="1"/>
+      <w:numFmt w:val="bullet"/>
+      <w:lvlText w:val=""/>
+      <w:lvlJc w:val="left"/>
+      <w:pPr>
+        <w:ind w:left="4320" w:hanging="360"/>
+      </w:pPr>
+      <w:rPr>
+        <w:rFonts w:ascii="Wingdings" w:hAnsi="Wingdings" w:hint="default"/>
+      </w:rPr>
+    </w:lvl>
+    <w:lvl w:ilvl="6" w:tplc="04090001" w:tentative="1">
+      <w:start w:val="1"/>
+      <w:numFmt w:val="bullet"/>
+      <w:lvlText w:val=""/>
+      <w:lvlJc w:val="left"/>
+      <w:pPr>
+        <w:ind w:left="5040" w:hanging="360"/>
+      </w:pPr>
+      <w:rPr>
+        <w:rFonts w:ascii="Symbol" w:hAnsi="Symbol" w:hint="default"/>
+      </w:rPr>
+    </w:lvl>
+    <w:lvl w:ilvl="7" w:tplc="04090003" w:tentative="1">
+      <w:start w:val="1"/>
+      <w:numFmt w:val="bullet"/>
+      <w:lvlText w:val="o"/>
+      <w:lvlJc w:val="left"/>
+      <w:pPr>
+        <w:ind w:left="5760" w:hanging="360"/>
+      </w:pPr>
+      <w:rPr>
+        <w:rFonts w:ascii="Courier New" w:hAnsi="Courier New" w:cs="Courier New" w:hint="default"/>
+      </w:rPr>
+    </w:lvl>
+    <w:lvl w:ilvl="8" w:tplc="04090005" w:tentative="1">
+      <w:start w:val="1"/>
+      <w:numFmt w:val="bullet"/>
+      <w:lvlText w:val=""/>
+      <w:lvlJc w:val="left"/>
+      <w:pPr>
+        <w:ind w:left="6480" w:hanging="360"/>
+      </w:pPr>
+      <w:rPr>
+        <w:rFonts w:ascii="Wingdings" w:hAnsi="Wingdings" w:hint="default"/>
+      </w:rPr>
+    </w:lvl>
+  </w:abstractNum>
+  <w:abstractNum w:abstractNumId="26" w15:restartNumberingAfterBreak="0">
     <w:nsid w:val="49737497"/>
     <w:multiLevelType w:val="hybridMultilevel"/>
     <w:tmpl w:val="411C438C"/>
@@ -20878,7 +20978,7 @@
       </w:rPr>
     </w:lvl>
   </w:abstractNum>
-  <w:abstractNum w:abstractNumId="26" w15:restartNumberingAfterBreak="0">
+  <w:abstractNum w:abstractNumId="27" w15:restartNumberingAfterBreak="0">
     <w:nsid w:val="546141FE"/>
     <w:multiLevelType w:val="hybridMultilevel"/>
     <w:tmpl w:val="D084E480"/>
@@ -20991,7 +21091,7 @@
       </w:rPr>
     </w:lvl>
   </w:abstractNum>
-  <w:abstractNum w:abstractNumId="27" w15:restartNumberingAfterBreak="0">
+  <w:abstractNum w:abstractNumId="28" w15:restartNumberingAfterBreak="0">
     <w:nsid w:val="55B66C19"/>
     <w:multiLevelType w:val="hybridMultilevel"/>
     <w:tmpl w:val="90741A22"/>
@@ -21077,7 +21177,7 @@
       </w:pPr>
     </w:lvl>
   </w:abstractNum>
-  <w:abstractNum w:abstractNumId="28" w15:restartNumberingAfterBreak="0">
+  <w:abstractNum w:abstractNumId="29" w15:restartNumberingAfterBreak="0">
     <w:nsid w:val="5AFD720F"/>
     <w:multiLevelType w:val="multilevel"/>
     <w:tmpl w:val="B34E2C64"/>
@@ -21190,7 +21290,7 @@
       </w:rPr>
     </w:lvl>
   </w:abstractNum>
-  <w:abstractNum w:abstractNumId="29" w15:restartNumberingAfterBreak="0">
+  <w:abstractNum w:abstractNumId="30" w15:restartNumberingAfterBreak="0">
     <w:nsid w:val="5B94128D"/>
     <w:multiLevelType w:val="hybridMultilevel"/>
     <w:tmpl w:val="29E22AF0"/>
@@ -21302,7 +21402,7 @@
       </w:rPr>
     </w:lvl>
   </w:abstractNum>
-  <w:abstractNum w:abstractNumId="30" w15:restartNumberingAfterBreak="0">
+  <w:abstractNum w:abstractNumId="31" w15:restartNumberingAfterBreak="0">
     <w:nsid w:val="5CDF18C1"/>
     <w:multiLevelType w:val="hybridMultilevel"/>
     <w:tmpl w:val="D3587D96"/>
@@ -21415,7 +21515,7 @@
       </w:rPr>
     </w:lvl>
   </w:abstractNum>
-  <w:abstractNum w:abstractNumId="31" w15:restartNumberingAfterBreak="0">
+  <w:abstractNum w:abstractNumId="32" w15:restartNumberingAfterBreak="0">
     <w:nsid w:val="60F56D5C"/>
     <w:multiLevelType w:val="hybridMultilevel"/>
     <w:tmpl w:val="5D608578"/>
@@ -21527,7 +21627,7 @@
       </w:rPr>
     </w:lvl>
   </w:abstractNum>
-  <w:abstractNum w:abstractNumId="32" w15:restartNumberingAfterBreak="0">
+  <w:abstractNum w:abstractNumId="33" w15:restartNumberingAfterBreak="0">
     <w:nsid w:val="676D1D16"/>
     <w:multiLevelType w:val="hybridMultilevel"/>
     <w:tmpl w:val="F39A1B26"/>
@@ -21640,7 +21740,7 @@
       </w:rPr>
     </w:lvl>
   </w:abstractNum>
-  <w:abstractNum w:abstractNumId="33" w15:restartNumberingAfterBreak="0">
+  <w:abstractNum w:abstractNumId="34" w15:restartNumberingAfterBreak="0">
     <w:nsid w:val="67B2568B"/>
     <w:multiLevelType w:val="hybridMultilevel"/>
     <w:tmpl w:val="CF48A032"/>
@@ -21753,7 +21853,7 @@
       </w:rPr>
     </w:lvl>
   </w:abstractNum>
-  <w:abstractNum w:abstractNumId="34" w15:restartNumberingAfterBreak="0">
+  <w:abstractNum w:abstractNumId="35" w15:restartNumberingAfterBreak="0">
     <w:nsid w:val="6F914ED7"/>
     <w:multiLevelType w:val="hybridMultilevel"/>
     <w:tmpl w:val="E83273FE"/>
@@ -21866,7 +21966,7 @@
       </w:rPr>
     </w:lvl>
   </w:abstractNum>
-  <w:abstractNum w:abstractNumId="35" w15:restartNumberingAfterBreak="0">
+  <w:abstractNum w:abstractNumId="36" w15:restartNumberingAfterBreak="0">
     <w:nsid w:val="70901062"/>
     <w:multiLevelType w:val="hybridMultilevel"/>
     <w:tmpl w:val="B214572C"/>
@@ -21979,7 +22079,7 @@
       </w:rPr>
     </w:lvl>
   </w:abstractNum>
-  <w:abstractNum w:abstractNumId="36" w15:restartNumberingAfterBreak="0">
+  <w:abstractNum w:abstractNumId="37" w15:restartNumberingAfterBreak="0">
     <w:nsid w:val="70AD7DA7"/>
     <w:multiLevelType w:val="hybridMultilevel"/>
     <w:tmpl w:val="AA367732"/>
@@ -22065,7 +22165,7 @@
       </w:pPr>
     </w:lvl>
   </w:abstractNum>
-  <w:abstractNum w:abstractNumId="37" w15:restartNumberingAfterBreak="0">
+  <w:abstractNum w:abstractNumId="38" w15:restartNumberingAfterBreak="0">
     <w:nsid w:val="765A224A"/>
     <w:multiLevelType w:val="hybridMultilevel"/>
     <w:tmpl w:val="CAB4ED58"/>
@@ -22154,7 +22254,7 @@
       </w:pPr>
     </w:lvl>
   </w:abstractNum>
-  <w:abstractNum w:abstractNumId="38" w15:restartNumberingAfterBreak="0">
+  <w:abstractNum w:abstractNumId="39" w15:restartNumberingAfterBreak="0">
     <w:nsid w:val="797D73AB"/>
     <w:multiLevelType w:val="multilevel"/>
     <w:tmpl w:val="63705C36"/>
@@ -22269,7 +22369,7 @@
       </w:rPr>
     </w:lvl>
   </w:abstractNum>
-  <w:abstractNum w:abstractNumId="39" w15:restartNumberingAfterBreak="0">
+  <w:abstractNum w:abstractNumId="40" w15:restartNumberingAfterBreak="0">
     <w:nsid w:val="7A3F25ED"/>
     <w:multiLevelType w:val="hybridMultilevel"/>
     <w:tmpl w:val="47BC84D8"/>
@@ -22383,7 +22483,7 @@
       </w:rPr>
     </w:lvl>
   </w:abstractNum>
-  <w:abstractNum w:abstractNumId="40" w15:restartNumberingAfterBreak="0">
+  <w:abstractNum w:abstractNumId="41" w15:restartNumberingAfterBreak="0">
     <w:nsid w:val="7A8A6361"/>
     <w:multiLevelType w:val="hybridMultilevel"/>
     <w:tmpl w:val="90DA6038"/>
@@ -22509,10 +22609,10 @@
     <w:abstractNumId w:val="2"/>
   </w:num>
   <w:num w:numId="5">
-    <w:abstractNumId w:val="27"/>
+    <w:abstractNumId w:val="28"/>
   </w:num>
   <w:num w:numId="6">
-    <w:abstractNumId w:val="37"/>
+    <w:abstractNumId w:val="38"/>
   </w:num>
   <w:num w:numId="7">
     <w:abstractNumId w:val="16"/>
@@ -22524,10 +22624,10 @@
     <w:abstractNumId w:val="0"/>
   </w:num>
   <w:num w:numId="10">
-    <w:abstractNumId w:val="28"/>
+    <w:abstractNumId w:val="29"/>
   </w:num>
   <w:num w:numId="11">
-    <w:abstractNumId w:val="38"/>
+    <w:abstractNumId w:val="39"/>
   </w:num>
   <w:num w:numId="12">
     <w:abstractNumId w:val="18"/>
@@ -22563,7 +22663,7 @@
     </w:lvlOverride>
   </w:num>
   <w:num w:numId="14">
-    <w:abstractNumId w:val="39"/>
+    <w:abstractNumId w:val="40"/>
   </w:num>
   <w:num w:numId="15">
     <w:abstractNumId w:val="1"/>
@@ -22596,10 +22696,10 @@
     </w:lvlOverride>
   </w:num>
   <w:num w:numId="16">
-    <w:abstractNumId w:val="34"/>
+    <w:abstractNumId w:val="35"/>
   </w:num>
   <w:num w:numId="17">
-    <w:abstractNumId w:val="40"/>
+    <w:abstractNumId w:val="41"/>
   </w:num>
   <w:num w:numId="18">
     <w:abstractNumId w:val="11"/>
@@ -22617,13 +22717,13 @@
     <w:abstractNumId w:val="9"/>
   </w:num>
   <w:num w:numId="23">
-    <w:abstractNumId w:val="29"/>
+    <w:abstractNumId w:val="30"/>
   </w:num>
   <w:num w:numId="24">
     <w:abstractNumId w:val="24"/>
   </w:num>
   <w:num w:numId="25">
-    <w:abstractNumId w:val="31"/>
+    <w:abstractNumId w:val="32"/>
   </w:num>
   <w:num w:numId="26">
     <w:abstractNumId w:val="22"/>
@@ -22638,10 +22738,10 @@
     <w:abstractNumId w:val="20"/>
   </w:num>
   <w:num w:numId="30">
-    <w:abstractNumId w:val="35"/>
+    <w:abstractNumId w:val="36"/>
   </w:num>
   <w:num w:numId="31">
-    <w:abstractNumId w:val="36"/>
+    <w:abstractNumId w:val="37"/>
   </w:num>
   <w:num w:numId="32">
     <w:abstractNumId w:val="1"/>
@@ -22680,7 +22780,7 @@
     <w:abstractNumId w:val="12"/>
   </w:num>
   <w:num w:numId="35">
-    <w:abstractNumId w:val="26"/>
+    <w:abstractNumId w:val="27"/>
   </w:num>
   <w:num w:numId="36">
     <w:abstractNumId w:val="7"/>
@@ -22695,18 +22795,21 @@
     <w:abstractNumId w:val="4"/>
   </w:num>
   <w:num w:numId="40">
-    <w:abstractNumId w:val="30"/>
+    <w:abstractNumId w:val="31"/>
   </w:num>
   <w:num w:numId="41">
-    <w:abstractNumId w:val="33"/>
+    <w:abstractNumId w:val="34"/>
   </w:num>
   <w:num w:numId="42">
     <w:abstractNumId w:val="6"/>
   </w:num>
   <w:num w:numId="43">
-    <w:abstractNumId w:val="32"/>
+    <w:abstractNumId w:val="33"/>
   </w:num>
   <w:num w:numId="44">
+    <w:abstractNumId w:val="26"/>
+  </w:num>
+  <w:num w:numId="45">
     <w:abstractNumId w:val="25"/>
   </w:num>
 </w:numbering>
@@ -23993,7 +24096,7 @@
 </file>
 
 <file path=customXml/itemProps1.xml><?xml version="1.0" encoding="utf-8"?>
-<ds:datastoreItem xmlns:ds="http://schemas.openxmlformats.org/officeDocument/2006/customXml" ds:itemID="{3D2A9305-55CE-48BE-8A75-9BF753DF78E3}">
+<ds:datastoreItem xmlns:ds="http://schemas.openxmlformats.org/officeDocument/2006/customXml" ds:itemID="{D7E053FC-790A-4998-B4FD-4F5EC005D7C8}">
   <ds:schemaRefs>
     <ds:schemaRef ds:uri="http://schemas.openxmlformats.org/officeDocument/2006/bibliography"/>
   </ds:schemaRefs>

</xml_diff>